<commit_message>
fix: make some changes to lab2 - add `Main` class - make changes to `shape_objects_editor.py` due to Main class
</commit_message>
<xml_diff>
--- a/lab2/OOP_Lab_2_Oleksiichuk_IM-43.docx
+++ b/lab2/OOP_Lab_2_Oleksiichuk_IM-43.docx
@@ -526,6 +526,39 @@
         </w:rPr>
         <w:t>2</w:t>
       </w:r>
+    </w:p>
+    <w:p>
+      <w:pPr>
+        <w:spacing w:line="360" w:lineRule="auto"/>
+        <w:rPr>
+          <w:rFonts w:ascii="Times New Roman" w:hAnsi="Times New Roman"/>
+          <w:noProof/>
+          <w:sz w:val="28"/>
+          <w:szCs w:val="28"/>
+        </w:rPr>
+      </w:pPr>
+    </w:p>
+    <w:p>
+      <w:pPr>
+        <w:spacing w:line="360" w:lineRule="auto"/>
+        <w:rPr>
+          <w:rFonts w:ascii="Times New Roman" w:hAnsi="Times New Roman"/>
+          <w:noProof/>
+          <w:sz w:val="28"/>
+          <w:szCs w:val="28"/>
+        </w:rPr>
+      </w:pPr>
+    </w:p>
+    <w:p>
+      <w:pPr>
+        <w:spacing w:line="360" w:lineRule="auto"/>
+        <w:rPr>
+          <w:rFonts w:ascii="Times New Roman" w:hAnsi="Times New Roman"/>
+          <w:noProof/>
+          <w:sz w:val="28"/>
+          <w:szCs w:val="28"/>
+        </w:rPr>
+      </w:pPr>
     </w:p>
     <w:p>
       <w:pPr>
@@ -1961,785 +1994,895 @@
           <w:szCs w:val="20"/>
           <w:lang w:val="en-US"/>
         </w:rPr>
-        <w:t>main = tk.Tk()</w:t>
-      </w:r>
-    </w:p>
-    <w:p>
-      <w:pPr>
-        <w:spacing w:line="360" w:lineRule="auto"/>
-        <w:rPr>
-          <w:rFonts w:ascii="Lucida Console" w:hAnsi="Lucida Console"/>
-          <w:bCs/>
-          <w:noProof/>
-          <w:sz w:val="20"/>
-          <w:szCs w:val="20"/>
-          <w:lang w:val="en-US"/>
-        </w:rPr>
-      </w:pPr>
-      <w:r>
-        <w:rPr>
-          <w:rFonts w:ascii="Lucida Console" w:hAnsi="Lucida Console"/>
-          <w:bCs/>
-          <w:noProof/>
-          <w:sz w:val="20"/>
-          <w:szCs w:val="20"/>
-          <w:lang w:val="en-US"/>
-        </w:rPr>
-        <w:t>main.geometry("600x400+400+150")</w:t>
-      </w:r>
-    </w:p>
-    <w:p>
-      <w:pPr>
-        <w:spacing w:line="360" w:lineRule="auto"/>
-        <w:rPr>
-          <w:rFonts w:ascii="Lucida Console" w:hAnsi="Lucida Console"/>
-          <w:bCs/>
-          <w:noProof/>
-          <w:sz w:val="20"/>
-          <w:szCs w:val="20"/>
-          <w:lang w:val="en-US"/>
-        </w:rPr>
-      </w:pPr>
-      <w:r>
-        <w:rPr>
-          <w:rFonts w:ascii="Lucida Console" w:hAnsi="Lucida Console"/>
-          <w:bCs/>
-          <w:noProof/>
-          <w:sz w:val="20"/>
-          <w:szCs w:val="20"/>
-          <w:lang w:val="en-US"/>
-        </w:rPr>
-        <w:t>main.title("Lab2")</w:t>
-      </w:r>
-    </w:p>
-    <w:p>
-      <w:pPr>
-        <w:spacing w:line="360" w:lineRule="auto"/>
-        <w:rPr>
-          <w:rFonts w:ascii="Lucida Console" w:hAnsi="Lucida Console"/>
-          <w:bCs/>
-          <w:noProof/>
-          <w:sz w:val="20"/>
-          <w:szCs w:val="20"/>
-          <w:lang w:val="en-US"/>
-        </w:rPr>
-      </w:pPr>
-      <w:r>
-        <w:rPr>
-          <w:rFonts w:ascii="Lucida Console" w:hAnsi="Lucida Console"/>
-          <w:bCs/>
-          <w:noProof/>
-          <w:sz w:val="20"/>
-          <w:szCs w:val="20"/>
-          <w:lang w:val="en-US"/>
-        </w:rPr>
-        <w:t>main.resizable(False, False)</w:t>
-      </w:r>
-    </w:p>
-    <w:p>
-      <w:pPr>
-        <w:spacing w:line="360" w:lineRule="auto"/>
-        <w:rPr>
-          <w:rFonts w:ascii="Lucida Console" w:hAnsi="Lucida Console"/>
-          <w:bCs/>
-          <w:noProof/>
-          <w:sz w:val="20"/>
-          <w:szCs w:val="20"/>
-          <w:lang w:val="en-US"/>
-        </w:rPr>
-      </w:pPr>
-    </w:p>
-    <w:p>
-      <w:pPr>
-        <w:spacing w:line="360" w:lineRule="auto"/>
-        <w:rPr>
-          <w:rFonts w:ascii="Lucida Console" w:hAnsi="Lucida Console"/>
-          <w:bCs/>
-          <w:noProof/>
-          <w:sz w:val="20"/>
-          <w:szCs w:val="20"/>
-          <w:lang w:val="en-US"/>
-        </w:rPr>
-      </w:pPr>
-      <w:r>
-        <w:rPr>
-          <w:rFonts w:ascii="Lucida Console" w:hAnsi="Lucida Console"/>
-          <w:bCs/>
-          <w:noProof/>
-          <w:sz w:val="20"/>
-          <w:szCs w:val="20"/>
-          <w:lang w:val="en-US"/>
-        </w:rPr>
-        <w:t>canvas = tk.Canvas(main, width=600, height=400, bg="white")</w:t>
-      </w:r>
-    </w:p>
-    <w:p>
-      <w:pPr>
-        <w:spacing w:line="360" w:lineRule="auto"/>
-        <w:rPr>
-          <w:rFonts w:ascii="Lucida Console" w:hAnsi="Lucida Console"/>
-          <w:bCs/>
-          <w:noProof/>
-          <w:sz w:val="20"/>
-          <w:szCs w:val="20"/>
-          <w:lang w:val="en-US"/>
-        </w:rPr>
-      </w:pPr>
-      <w:r>
-        <w:rPr>
-          <w:rFonts w:ascii="Lucida Console" w:hAnsi="Lucida Console"/>
-          <w:bCs/>
-          <w:noProof/>
-          <w:sz w:val="20"/>
-          <w:szCs w:val="20"/>
-          <w:lang w:val="en-US"/>
-        </w:rPr>
-        <w:t>canvas.pack()</w:t>
-      </w:r>
-    </w:p>
-    <w:p>
-      <w:pPr>
-        <w:spacing w:line="360" w:lineRule="auto"/>
-        <w:rPr>
-          <w:rFonts w:ascii="Lucida Console" w:hAnsi="Lucida Console"/>
-          <w:bCs/>
-          <w:noProof/>
-          <w:sz w:val="20"/>
-          <w:szCs w:val="20"/>
-          <w:lang w:val="en-US"/>
-        </w:rPr>
-      </w:pPr>
-    </w:p>
-    <w:p>
-      <w:pPr>
-        <w:spacing w:line="360" w:lineRule="auto"/>
-        <w:rPr>
-          <w:rFonts w:ascii="Lucida Console" w:hAnsi="Lucida Console"/>
-          <w:bCs/>
-          <w:noProof/>
-          <w:sz w:val="20"/>
-          <w:szCs w:val="20"/>
-          <w:lang w:val="en-US"/>
-        </w:rPr>
-      </w:pPr>
-      <w:r>
-        <w:rPr>
-          <w:rFonts w:ascii="Lucida Console" w:hAnsi="Lucida Console"/>
-          <w:bCs/>
-          <w:noProof/>
-          <w:sz w:val="20"/>
-          <w:szCs w:val="20"/>
-          <w:lang w:val="en-US"/>
-        </w:rPr>
-        <w:t>editor_manager = ShapeObjectsEditor(canvas)</w:t>
-      </w:r>
-    </w:p>
-    <w:p>
-      <w:pPr>
-        <w:spacing w:line="360" w:lineRule="auto"/>
-        <w:rPr>
-          <w:rFonts w:ascii="Lucida Console" w:hAnsi="Lucida Console"/>
-          <w:bCs/>
-          <w:noProof/>
-          <w:sz w:val="20"/>
-          <w:szCs w:val="20"/>
-          <w:lang w:val="en-US"/>
-        </w:rPr>
-      </w:pPr>
-    </w:p>
-    <w:p>
-      <w:pPr>
-        <w:spacing w:line="360" w:lineRule="auto"/>
-        <w:rPr>
-          <w:rFonts w:ascii="Lucida Console" w:hAnsi="Lucida Console"/>
-          <w:bCs/>
-          <w:noProof/>
-          <w:sz w:val="20"/>
-          <w:szCs w:val="20"/>
-          <w:lang w:val="en-US"/>
-        </w:rPr>
-      </w:pPr>
-      <w:r>
-        <w:rPr>
-          <w:rFonts w:ascii="Lucida Console" w:hAnsi="Lucida Console"/>
-          <w:bCs/>
-          <w:noProof/>
-          <w:sz w:val="20"/>
-          <w:szCs w:val="20"/>
-          <w:lang w:val="en-US"/>
-        </w:rPr>
-        <w:t>def on_click(event):</w:t>
-      </w:r>
-    </w:p>
-    <w:p>
-      <w:pPr>
-        <w:spacing w:line="360" w:lineRule="auto"/>
-        <w:rPr>
-          <w:rFonts w:ascii="Lucida Console" w:hAnsi="Lucida Console"/>
-          <w:bCs/>
-          <w:noProof/>
-          <w:sz w:val="20"/>
-          <w:szCs w:val="20"/>
-          <w:lang w:val="en-US"/>
-        </w:rPr>
-      </w:pPr>
-      <w:r>
-        <w:rPr>
-          <w:rFonts w:ascii="Lucida Console" w:hAnsi="Lucida Console"/>
-          <w:bCs/>
-          <w:noProof/>
-          <w:sz w:val="20"/>
-          <w:szCs w:val="20"/>
-          <w:lang w:val="en-US"/>
-        </w:rPr>
-        <w:t xml:space="preserve">    editor_manager.on_click(event.x, event.y)</w:t>
-      </w:r>
-    </w:p>
-    <w:p>
-      <w:pPr>
-        <w:spacing w:line="360" w:lineRule="auto"/>
-        <w:rPr>
-          <w:rFonts w:ascii="Lucida Console" w:hAnsi="Lucida Console"/>
-          <w:bCs/>
-          <w:noProof/>
-          <w:sz w:val="20"/>
-          <w:szCs w:val="20"/>
-          <w:lang w:val="en-US"/>
-        </w:rPr>
-      </w:pPr>
-    </w:p>
-    <w:p>
-      <w:pPr>
-        <w:spacing w:line="360" w:lineRule="auto"/>
-        <w:rPr>
-          <w:rFonts w:ascii="Lucida Console" w:hAnsi="Lucida Console"/>
-          <w:bCs/>
-          <w:noProof/>
-          <w:sz w:val="20"/>
-          <w:szCs w:val="20"/>
-          <w:lang w:val="en-US"/>
-        </w:rPr>
-      </w:pPr>
-      <w:r>
-        <w:rPr>
-          <w:rFonts w:ascii="Lucida Console" w:hAnsi="Lucida Console"/>
-          <w:bCs/>
-          <w:noProof/>
-          <w:sz w:val="20"/>
-          <w:szCs w:val="20"/>
-          <w:lang w:val="en-US"/>
-        </w:rPr>
-        <w:t>def on_drag(event):</w:t>
-      </w:r>
-    </w:p>
-    <w:p>
-      <w:pPr>
-        <w:spacing w:line="360" w:lineRule="auto"/>
-        <w:rPr>
-          <w:rFonts w:ascii="Lucida Console" w:hAnsi="Lucida Console"/>
-          <w:bCs/>
-          <w:noProof/>
-          <w:sz w:val="20"/>
-          <w:szCs w:val="20"/>
-          <w:lang w:val="en-US"/>
-        </w:rPr>
-      </w:pPr>
-      <w:r>
-        <w:rPr>
-          <w:rFonts w:ascii="Lucida Console" w:hAnsi="Lucida Console"/>
-          <w:bCs/>
-          <w:noProof/>
-          <w:sz w:val="20"/>
-          <w:szCs w:val="20"/>
-          <w:lang w:val="en-US"/>
-        </w:rPr>
-        <w:t xml:space="preserve">    editor_manager.on_drag(event.x, event.y)</w:t>
-      </w:r>
-    </w:p>
-    <w:p>
-      <w:pPr>
-        <w:spacing w:line="360" w:lineRule="auto"/>
-        <w:rPr>
-          <w:rFonts w:ascii="Lucida Console" w:hAnsi="Lucida Console"/>
-          <w:bCs/>
-          <w:noProof/>
-          <w:sz w:val="20"/>
-          <w:szCs w:val="20"/>
-          <w:lang w:val="en-US"/>
-        </w:rPr>
-      </w:pPr>
-    </w:p>
-    <w:p>
-      <w:pPr>
-        <w:spacing w:line="360" w:lineRule="auto"/>
-        <w:rPr>
-          <w:rFonts w:ascii="Lucida Console" w:hAnsi="Lucida Console"/>
-          <w:bCs/>
-          <w:noProof/>
-          <w:sz w:val="20"/>
-          <w:szCs w:val="20"/>
-          <w:lang w:val="en-US"/>
-        </w:rPr>
-      </w:pPr>
-      <w:r>
-        <w:rPr>
-          <w:rFonts w:ascii="Lucida Console" w:hAnsi="Lucida Console"/>
-          <w:bCs/>
-          <w:noProof/>
-          <w:sz w:val="20"/>
-          <w:szCs w:val="20"/>
-          <w:lang w:val="en-US"/>
-        </w:rPr>
-        <w:t>def on_drop(event):</w:t>
-      </w:r>
-    </w:p>
-    <w:p>
-      <w:pPr>
-        <w:spacing w:line="360" w:lineRule="auto"/>
-        <w:rPr>
-          <w:rFonts w:ascii="Lucida Console" w:hAnsi="Lucida Console"/>
-          <w:bCs/>
-          <w:noProof/>
-          <w:sz w:val="20"/>
-          <w:szCs w:val="20"/>
-          <w:lang w:val="en-US"/>
-        </w:rPr>
-      </w:pPr>
-      <w:r>
-        <w:rPr>
-          <w:rFonts w:ascii="Lucida Console" w:hAnsi="Lucida Console"/>
-          <w:bCs/>
-          <w:noProof/>
-          <w:sz w:val="20"/>
-          <w:szCs w:val="20"/>
-          <w:lang w:val="en-US"/>
-        </w:rPr>
-        <w:t xml:space="preserve">    editor_manager.on_drop(event.x, event.y)</w:t>
-      </w:r>
-    </w:p>
-    <w:p>
-      <w:pPr>
-        <w:spacing w:line="360" w:lineRule="auto"/>
-        <w:rPr>
-          <w:rFonts w:ascii="Lucida Console" w:hAnsi="Lucida Console"/>
-          <w:bCs/>
-          <w:noProof/>
-          <w:sz w:val="20"/>
-          <w:szCs w:val="20"/>
-          <w:lang w:val="en-US"/>
-        </w:rPr>
-      </w:pPr>
-    </w:p>
-    <w:p>
-      <w:pPr>
-        <w:spacing w:line="360" w:lineRule="auto"/>
-        <w:rPr>
-          <w:rFonts w:ascii="Lucida Console" w:hAnsi="Lucida Console"/>
-          <w:bCs/>
-          <w:noProof/>
-          <w:sz w:val="20"/>
-          <w:szCs w:val="20"/>
-          <w:lang w:val="en-US"/>
-        </w:rPr>
-      </w:pPr>
-      <w:r>
-        <w:rPr>
-          <w:rFonts w:ascii="Lucida Console" w:hAnsi="Lucida Console"/>
-          <w:bCs/>
-          <w:noProof/>
-          <w:sz w:val="20"/>
-          <w:szCs w:val="20"/>
-          <w:lang w:val="en-US"/>
-        </w:rPr>
-        <w:t>canvas.bind("&lt;Button-1&gt;", on_click)</w:t>
-      </w:r>
-    </w:p>
-    <w:p>
-      <w:pPr>
-        <w:spacing w:line="360" w:lineRule="auto"/>
-        <w:rPr>
-          <w:rFonts w:ascii="Lucida Console" w:hAnsi="Lucida Console"/>
-          <w:bCs/>
-          <w:noProof/>
-          <w:sz w:val="20"/>
-          <w:szCs w:val="20"/>
-          <w:lang w:val="en-US"/>
-        </w:rPr>
-      </w:pPr>
-      <w:r>
-        <w:rPr>
-          <w:rFonts w:ascii="Lucida Console" w:hAnsi="Lucida Console"/>
-          <w:bCs/>
-          <w:noProof/>
-          <w:sz w:val="20"/>
-          <w:szCs w:val="20"/>
-          <w:lang w:val="en-US"/>
-        </w:rPr>
-        <w:t>canvas.bind("&lt;B1-Motion&gt;", on_drag)</w:t>
-      </w:r>
-    </w:p>
-    <w:p>
-      <w:pPr>
-        <w:spacing w:line="360" w:lineRule="auto"/>
-        <w:rPr>
-          <w:rFonts w:ascii="Lucida Console" w:hAnsi="Lucida Console"/>
-          <w:bCs/>
-          <w:noProof/>
-          <w:sz w:val="20"/>
-          <w:szCs w:val="20"/>
-          <w:lang w:val="en-US"/>
-        </w:rPr>
-      </w:pPr>
-      <w:r>
-        <w:rPr>
-          <w:rFonts w:ascii="Lucida Console" w:hAnsi="Lucida Console"/>
-          <w:bCs/>
-          <w:noProof/>
-          <w:sz w:val="20"/>
-          <w:szCs w:val="20"/>
-          <w:lang w:val="en-US"/>
-        </w:rPr>
-        <w:t>canvas.bind("&lt;ButtonRelease-1&gt;", on_drop)</w:t>
-      </w:r>
-    </w:p>
-    <w:p>
-      <w:pPr>
-        <w:spacing w:line="360" w:lineRule="auto"/>
-        <w:rPr>
-          <w:rFonts w:ascii="Lucida Console" w:hAnsi="Lucida Console"/>
-          <w:bCs/>
-          <w:noProof/>
-          <w:sz w:val="20"/>
-          <w:szCs w:val="20"/>
-          <w:lang w:val="en-US"/>
-        </w:rPr>
-      </w:pPr>
-    </w:p>
-    <w:p>
-      <w:pPr>
-        <w:spacing w:line="360" w:lineRule="auto"/>
-        <w:rPr>
-          <w:rFonts w:ascii="Lucida Console" w:hAnsi="Lucida Console"/>
-          <w:bCs/>
-          <w:noProof/>
-          <w:sz w:val="20"/>
-          <w:szCs w:val="20"/>
-          <w:lang w:val="en-US"/>
-        </w:rPr>
-      </w:pPr>
-      <w:r>
-        <w:rPr>
-          <w:rFonts w:ascii="Lucida Console" w:hAnsi="Lucida Console"/>
-          <w:bCs/>
-          <w:noProof/>
-          <w:sz w:val="20"/>
-          <w:szCs w:val="20"/>
-          <w:lang w:val="en-US"/>
-        </w:rPr>
-        <w:t>def show_lab_information():</w:t>
-      </w:r>
-    </w:p>
-    <w:p>
-      <w:pPr>
-        <w:spacing w:line="360" w:lineRule="auto"/>
-        <w:rPr>
-          <w:rFonts w:ascii="Lucida Console" w:hAnsi="Lucida Console"/>
-          <w:bCs/>
-          <w:noProof/>
-          <w:sz w:val="20"/>
-          <w:szCs w:val="20"/>
-          <w:lang w:val="en-US"/>
-        </w:rPr>
-      </w:pPr>
-      <w:r>
-        <w:rPr>
-          <w:rFonts w:ascii="Lucida Console" w:hAnsi="Lucida Console"/>
-          <w:bCs/>
-          <w:noProof/>
-          <w:sz w:val="20"/>
-          <w:szCs w:val="20"/>
-          <w:lang w:val="en-US"/>
-        </w:rPr>
-        <w:t xml:space="preserve">    messagebox.showinfo("Info", "Lab 2 is working fine\n(c) Copyright 2025")</w:t>
-      </w:r>
-    </w:p>
-    <w:p>
-      <w:pPr>
-        <w:spacing w:line="360" w:lineRule="auto"/>
-        <w:rPr>
-          <w:rFonts w:ascii="Lucida Console" w:hAnsi="Lucida Console"/>
-          <w:bCs/>
-          <w:noProof/>
-          <w:sz w:val="20"/>
-          <w:szCs w:val="20"/>
-          <w:lang w:val="en-US"/>
-        </w:rPr>
-      </w:pPr>
-    </w:p>
-    <w:p>
-      <w:pPr>
-        <w:spacing w:line="360" w:lineRule="auto"/>
-        <w:rPr>
-          <w:rFonts w:ascii="Lucida Console" w:hAnsi="Lucida Console"/>
-          <w:bCs/>
-          <w:noProof/>
-          <w:sz w:val="20"/>
-          <w:szCs w:val="20"/>
-          <w:lang w:val="en-US"/>
-        </w:rPr>
-      </w:pPr>
-      <w:r>
-        <w:rPr>
-          <w:rFonts w:ascii="Lucida Console" w:hAnsi="Lucida Console"/>
-          <w:bCs/>
-          <w:noProof/>
-          <w:sz w:val="20"/>
-          <w:szCs w:val="20"/>
-          <w:lang w:val="en-US"/>
-        </w:rPr>
-        <w:t>current_mode = tk.StringVar(value="Point")</w:t>
-      </w:r>
-    </w:p>
-    <w:p>
-      <w:pPr>
-        <w:spacing w:line="360" w:lineRule="auto"/>
-        <w:rPr>
-          <w:rFonts w:ascii="Lucida Console" w:hAnsi="Lucida Console"/>
-          <w:bCs/>
-          <w:noProof/>
-          <w:sz w:val="20"/>
-          <w:szCs w:val="20"/>
-          <w:lang w:val="en-US"/>
-        </w:rPr>
-      </w:pPr>
-    </w:p>
-    <w:p>
-      <w:pPr>
-        <w:spacing w:line="360" w:lineRule="auto"/>
-        <w:rPr>
-          <w:rFonts w:ascii="Lucida Console" w:hAnsi="Lucida Console"/>
-          <w:bCs/>
-          <w:noProof/>
-          <w:sz w:val="20"/>
-          <w:szCs w:val="20"/>
-          <w:lang w:val="en-US"/>
-        </w:rPr>
-      </w:pPr>
-      <w:r>
-        <w:rPr>
-          <w:rFonts w:ascii="Lucida Console" w:hAnsi="Lucida Console"/>
-          <w:bCs/>
-          <w:noProof/>
-          <w:sz w:val="20"/>
-          <w:szCs w:val="20"/>
-          <w:lang w:val="en-US"/>
-        </w:rPr>
-        <w:t>def set_point_editor():</w:t>
-      </w:r>
-    </w:p>
-    <w:p>
-      <w:pPr>
-        <w:spacing w:line="360" w:lineRule="auto"/>
-        <w:rPr>
-          <w:rFonts w:ascii="Lucida Console" w:hAnsi="Lucida Console"/>
-          <w:bCs/>
-          <w:noProof/>
-          <w:sz w:val="20"/>
-          <w:szCs w:val="20"/>
-          <w:lang w:val="en-US"/>
-        </w:rPr>
-      </w:pPr>
-      <w:r>
-        <w:rPr>
-          <w:rFonts w:ascii="Lucida Console" w:hAnsi="Lucida Console"/>
-          <w:bCs/>
-          <w:noProof/>
-          <w:sz w:val="20"/>
-          <w:szCs w:val="20"/>
-          <w:lang w:val="en-US"/>
-        </w:rPr>
-        <w:t xml:space="preserve">    editor_manager.start_point_editor()</w:t>
-      </w:r>
-    </w:p>
-    <w:p>
-      <w:pPr>
-        <w:spacing w:line="360" w:lineRule="auto"/>
-        <w:rPr>
-          <w:rFonts w:ascii="Lucida Console" w:hAnsi="Lucida Console"/>
-          <w:bCs/>
-          <w:noProof/>
-          <w:sz w:val="20"/>
-          <w:szCs w:val="20"/>
-          <w:lang w:val="en-US"/>
-        </w:rPr>
-      </w:pPr>
-      <w:r>
-        <w:rPr>
-          <w:rFonts w:ascii="Lucida Console" w:hAnsi="Lucida Console"/>
-          <w:bCs/>
-          <w:noProof/>
-          <w:sz w:val="20"/>
-          <w:szCs w:val="20"/>
-          <w:lang w:val="en-US"/>
-        </w:rPr>
-        <w:t xml:space="preserve">    current_mode.set("Point")</w:t>
-      </w:r>
-    </w:p>
-    <w:p>
-      <w:pPr>
-        <w:spacing w:line="360" w:lineRule="auto"/>
-        <w:rPr>
-          <w:rFonts w:ascii="Lucida Console" w:hAnsi="Lucida Console"/>
-          <w:bCs/>
-          <w:noProof/>
-          <w:sz w:val="20"/>
-          <w:szCs w:val="20"/>
-          <w:lang w:val="en-US"/>
-        </w:rPr>
-      </w:pPr>
-      <w:r>
-        <w:rPr>
-          <w:rFonts w:ascii="Lucida Console" w:hAnsi="Lucida Console"/>
-          <w:bCs/>
-          <w:noProof/>
-          <w:sz w:val="20"/>
-          <w:szCs w:val="20"/>
-          <w:lang w:val="en-US"/>
-        </w:rPr>
-        <w:t xml:space="preserve">    editor_manager.on_menu_popup()</w:t>
-      </w:r>
-    </w:p>
-    <w:p>
-      <w:pPr>
-        <w:spacing w:line="360" w:lineRule="auto"/>
-        <w:rPr>
-          <w:rFonts w:ascii="Lucida Console" w:hAnsi="Lucida Console"/>
-          <w:bCs/>
-          <w:noProof/>
-          <w:sz w:val="20"/>
-          <w:szCs w:val="20"/>
-          <w:lang w:val="en-US"/>
-        </w:rPr>
-      </w:pPr>
-      <w:r>
-        <w:rPr>
-          <w:rFonts w:ascii="Lucida Console" w:hAnsi="Lucida Console"/>
-          <w:bCs/>
-          <w:noProof/>
-          <w:sz w:val="20"/>
-          <w:szCs w:val="20"/>
-          <w:lang w:val="en-US"/>
-        </w:rPr>
-        <w:t xml:space="preserve">    main.title("Lab2 - Point Mode")</w:t>
-      </w:r>
-    </w:p>
-    <w:p>
-      <w:pPr>
-        <w:spacing w:line="360" w:lineRule="auto"/>
-        <w:rPr>
-          <w:rFonts w:ascii="Lucida Console" w:hAnsi="Lucida Console"/>
-          <w:bCs/>
-          <w:noProof/>
-          <w:sz w:val="20"/>
-          <w:szCs w:val="20"/>
-          <w:lang w:val="en-US"/>
-        </w:rPr>
-      </w:pPr>
-    </w:p>
-    <w:p>
-      <w:pPr>
-        <w:spacing w:line="360" w:lineRule="auto"/>
-        <w:rPr>
-          <w:rFonts w:ascii="Lucida Console" w:hAnsi="Lucida Console"/>
-          <w:bCs/>
-          <w:noProof/>
-          <w:sz w:val="20"/>
-          <w:szCs w:val="20"/>
-          <w:lang w:val="en-US"/>
-        </w:rPr>
-      </w:pPr>
-      <w:r>
-        <w:rPr>
-          <w:rFonts w:ascii="Lucida Console" w:hAnsi="Lucida Console"/>
-          <w:bCs/>
-          <w:noProof/>
-          <w:sz w:val="20"/>
-          <w:szCs w:val="20"/>
-          <w:lang w:val="en-US"/>
-        </w:rPr>
-        <w:t>def set_line_editor():</w:t>
-      </w:r>
-    </w:p>
-    <w:p>
-      <w:pPr>
-        <w:spacing w:line="360" w:lineRule="auto"/>
-        <w:rPr>
-          <w:rFonts w:ascii="Lucida Console" w:hAnsi="Lucida Console"/>
-          <w:bCs/>
-          <w:noProof/>
-          <w:sz w:val="20"/>
-          <w:szCs w:val="20"/>
-          <w:lang w:val="en-US"/>
-        </w:rPr>
-      </w:pPr>
-      <w:r>
-        <w:rPr>
-          <w:rFonts w:ascii="Lucida Console" w:hAnsi="Lucida Console"/>
-          <w:bCs/>
-          <w:noProof/>
-          <w:sz w:val="20"/>
-          <w:szCs w:val="20"/>
-          <w:lang w:val="en-US"/>
-        </w:rPr>
-        <w:t xml:space="preserve">    editor_manager.start_line_editor()</w:t>
-      </w:r>
-    </w:p>
-    <w:p>
-      <w:pPr>
-        <w:spacing w:line="360" w:lineRule="auto"/>
-        <w:rPr>
-          <w:rFonts w:ascii="Lucida Console" w:hAnsi="Lucida Console"/>
-          <w:bCs/>
-          <w:noProof/>
-          <w:sz w:val="20"/>
-          <w:szCs w:val="20"/>
-          <w:lang w:val="en-US"/>
-        </w:rPr>
-      </w:pPr>
-      <w:r>
-        <w:rPr>
-          <w:rFonts w:ascii="Lucida Console" w:hAnsi="Lucida Console"/>
-          <w:bCs/>
-          <w:noProof/>
-          <w:sz w:val="20"/>
-          <w:szCs w:val="20"/>
-          <w:lang w:val="en-US"/>
-        </w:rPr>
-        <w:t xml:space="preserve">    current_mode.set("Line")</w:t>
-      </w:r>
-    </w:p>
-    <w:p>
-      <w:pPr>
-        <w:spacing w:line="360" w:lineRule="auto"/>
-        <w:rPr>
-          <w:rFonts w:ascii="Lucida Console" w:hAnsi="Lucida Console"/>
-          <w:bCs/>
-          <w:noProof/>
-          <w:sz w:val="20"/>
-          <w:szCs w:val="20"/>
-          <w:lang w:val="en-US"/>
-        </w:rPr>
-      </w:pPr>
-      <w:r>
-        <w:rPr>
-          <w:rFonts w:ascii="Lucida Console" w:hAnsi="Lucida Console"/>
-          <w:bCs/>
-          <w:noProof/>
-          <w:sz w:val="20"/>
-          <w:szCs w:val="20"/>
-          <w:lang w:val="en-US"/>
-        </w:rPr>
-        <w:t xml:space="preserve">    editor_manager.on_menu_popup()</w:t>
+        <w:t>class Main:</w:t>
+      </w:r>
+    </w:p>
+    <w:p>
+      <w:pPr>
+        <w:spacing w:line="360" w:lineRule="auto"/>
+        <w:rPr>
+          <w:rFonts w:ascii="Lucida Console" w:hAnsi="Lucida Console"/>
+          <w:bCs/>
+          <w:noProof/>
+          <w:sz w:val="20"/>
+          <w:szCs w:val="20"/>
+          <w:lang w:val="en-US"/>
+        </w:rPr>
+      </w:pPr>
+      <w:r>
+        <w:rPr>
+          <w:rFonts w:ascii="Lucida Console" w:hAnsi="Lucida Console"/>
+          <w:bCs/>
+          <w:noProof/>
+          <w:sz w:val="20"/>
+          <w:szCs w:val="20"/>
+          <w:lang w:val="en-US"/>
+        </w:rPr>
+        <w:t xml:space="preserve">    def __init__(self):</w:t>
+      </w:r>
+    </w:p>
+    <w:p>
+      <w:pPr>
+        <w:spacing w:line="360" w:lineRule="auto"/>
+        <w:rPr>
+          <w:rFonts w:ascii="Lucida Console" w:hAnsi="Lucida Console"/>
+          <w:bCs/>
+          <w:noProof/>
+          <w:sz w:val="20"/>
+          <w:szCs w:val="20"/>
+          <w:lang w:val="en-US"/>
+        </w:rPr>
+      </w:pPr>
+      <w:r>
+        <w:rPr>
+          <w:rFonts w:ascii="Lucida Console" w:hAnsi="Lucida Console"/>
+          <w:bCs/>
+          <w:noProof/>
+          <w:sz w:val="20"/>
+          <w:szCs w:val="20"/>
+          <w:lang w:val="en-US"/>
+        </w:rPr>
+        <w:t xml:space="preserve">        self.main_window = None</w:t>
+      </w:r>
+    </w:p>
+    <w:p>
+      <w:pPr>
+        <w:spacing w:line="360" w:lineRule="auto"/>
+        <w:rPr>
+          <w:rFonts w:ascii="Lucida Console" w:hAnsi="Lucida Console"/>
+          <w:bCs/>
+          <w:noProof/>
+          <w:sz w:val="20"/>
+          <w:szCs w:val="20"/>
+          <w:lang w:val="en-US"/>
+        </w:rPr>
+      </w:pPr>
+      <w:r>
+        <w:rPr>
+          <w:rFonts w:ascii="Lucida Console" w:hAnsi="Lucida Console"/>
+          <w:bCs/>
+          <w:noProof/>
+          <w:sz w:val="20"/>
+          <w:szCs w:val="20"/>
+          <w:lang w:val="en-US"/>
+        </w:rPr>
+        <w:t xml:space="preserve">        self.canvas = None</w:t>
+      </w:r>
+    </w:p>
+    <w:p>
+      <w:pPr>
+        <w:spacing w:line="360" w:lineRule="auto"/>
+        <w:rPr>
+          <w:rFonts w:ascii="Lucida Console" w:hAnsi="Lucida Console"/>
+          <w:bCs/>
+          <w:noProof/>
+          <w:sz w:val="20"/>
+          <w:szCs w:val="20"/>
+          <w:lang w:val="en-US"/>
+        </w:rPr>
+      </w:pPr>
+      <w:r>
+        <w:rPr>
+          <w:rFonts w:ascii="Lucida Console" w:hAnsi="Lucida Console"/>
+          <w:bCs/>
+          <w:noProof/>
+          <w:sz w:val="20"/>
+          <w:szCs w:val="20"/>
+          <w:lang w:val="en-US"/>
+        </w:rPr>
+        <w:t xml:space="preserve">        self.editor_manager = None</w:t>
+      </w:r>
+    </w:p>
+    <w:p>
+      <w:pPr>
+        <w:spacing w:line="360" w:lineRule="auto"/>
+        <w:rPr>
+          <w:rFonts w:ascii="Lucida Console" w:hAnsi="Lucida Console"/>
+          <w:bCs/>
+          <w:noProof/>
+          <w:sz w:val="20"/>
+          <w:szCs w:val="20"/>
+          <w:lang w:val="en-US"/>
+        </w:rPr>
+      </w:pPr>
+      <w:r>
+        <w:rPr>
+          <w:rFonts w:ascii="Lucida Console" w:hAnsi="Lucida Console"/>
+          <w:bCs/>
+          <w:noProof/>
+          <w:sz w:val="20"/>
+          <w:szCs w:val="20"/>
+          <w:lang w:val="en-US"/>
+        </w:rPr>
+        <w:t xml:space="preserve">        self.current_mode = None</w:t>
+      </w:r>
+    </w:p>
+    <w:p>
+      <w:pPr>
+        <w:spacing w:line="360" w:lineRule="auto"/>
+        <w:rPr>
+          <w:rFonts w:ascii="Lucida Console" w:hAnsi="Lucida Console"/>
+          <w:bCs/>
+          <w:noProof/>
+          <w:sz w:val="20"/>
+          <w:szCs w:val="20"/>
+          <w:lang w:val="en-US"/>
+        </w:rPr>
+      </w:pPr>
+      <w:r>
+        <w:rPr>
+          <w:rFonts w:ascii="Lucida Console" w:hAnsi="Lucida Console"/>
+          <w:bCs/>
+          <w:noProof/>
+          <w:sz w:val="20"/>
+          <w:szCs w:val="20"/>
+          <w:lang w:val="en-US"/>
+        </w:rPr>
+        <w:t xml:space="preserve">        self.menu_bar = None</w:t>
+      </w:r>
+    </w:p>
+    <w:p>
+      <w:pPr>
+        <w:spacing w:line="360" w:lineRule="auto"/>
+        <w:rPr>
+          <w:rFonts w:ascii="Lucida Console" w:hAnsi="Lucida Console"/>
+          <w:bCs/>
+          <w:noProof/>
+          <w:sz w:val="20"/>
+          <w:szCs w:val="20"/>
+          <w:lang w:val="en-US"/>
+        </w:rPr>
+      </w:pPr>
+      <w:r>
+        <w:rPr>
+          <w:rFonts w:ascii="Lucida Console" w:hAnsi="Lucida Console"/>
+          <w:bCs/>
+          <w:noProof/>
+          <w:sz w:val="20"/>
+          <w:szCs w:val="20"/>
+          <w:lang w:val="en-US"/>
+        </w:rPr>
+        <w:t xml:space="preserve">        </w:t>
+      </w:r>
+    </w:p>
+    <w:p>
+      <w:pPr>
+        <w:spacing w:line="360" w:lineRule="auto"/>
+        <w:rPr>
+          <w:rFonts w:ascii="Lucida Console" w:hAnsi="Lucida Console"/>
+          <w:bCs/>
+          <w:noProof/>
+          <w:sz w:val="20"/>
+          <w:szCs w:val="20"/>
+          <w:lang w:val="en-US"/>
+        </w:rPr>
+      </w:pPr>
+      <w:r>
+        <w:rPr>
+          <w:rFonts w:ascii="Lucida Console" w:hAnsi="Lucida Console"/>
+          <w:bCs/>
+          <w:noProof/>
+          <w:sz w:val="20"/>
+          <w:szCs w:val="20"/>
+          <w:lang w:val="en-US"/>
+        </w:rPr>
+        <w:t xml:space="preserve">    def run(self):</w:t>
+      </w:r>
+    </w:p>
+    <w:p>
+      <w:pPr>
+        <w:spacing w:line="360" w:lineRule="auto"/>
+        <w:rPr>
+          <w:rFonts w:ascii="Lucida Console" w:hAnsi="Lucida Console"/>
+          <w:bCs/>
+          <w:noProof/>
+          <w:sz w:val="20"/>
+          <w:szCs w:val="20"/>
+          <w:lang w:val="en-US"/>
+        </w:rPr>
+      </w:pPr>
+      <w:r>
+        <w:rPr>
+          <w:rFonts w:ascii="Lucida Console" w:hAnsi="Lucida Console"/>
+          <w:bCs/>
+          <w:noProof/>
+          <w:sz w:val="20"/>
+          <w:szCs w:val="20"/>
+          <w:lang w:val="en-US"/>
+        </w:rPr>
+        <w:t xml:space="preserve">        self._create_window()</w:t>
+      </w:r>
+    </w:p>
+    <w:p>
+      <w:pPr>
+        <w:spacing w:line="360" w:lineRule="auto"/>
+        <w:rPr>
+          <w:rFonts w:ascii="Lucida Console" w:hAnsi="Lucida Console"/>
+          <w:bCs/>
+          <w:noProof/>
+          <w:sz w:val="20"/>
+          <w:szCs w:val="20"/>
+          <w:lang w:val="en-US"/>
+        </w:rPr>
+      </w:pPr>
+      <w:r>
+        <w:rPr>
+          <w:rFonts w:ascii="Lucida Console" w:hAnsi="Lucida Console"/>
+          <w:bCs/>
+          <w:noProof/>
+          <w:sz w:val="20"/>
+          <w:szCs w:val="20"/>
+          <w:lang w:val="en-US"/>
+        </w:rPr>
+        <w:t xml:space="preserve">        self._create_canvas()</w:t>
+      </w:r>
+    </w:p>
+    <w:p>
+      <w:pPr>
+        <w:spacing w:line="360" w:lineRule="auto"/>
+        <w:rPr>
+          <w:rFonts w:ascii="Lucida Console" w:hAnsi="Lucida Console"/>
+          <w:bCs/>
+          <w:noProof/>
+          <w:sz w:val="20"/>
+          <w:szCs w:val="20"/>
+          <w:lang w:val="en-US"/>
+        </w:rPr>
+      </w:pPr>
+      <w:r>
+        <w:rPr>
+          <w:rFonts w:ascii="Lucida Console" w:hAnsi="Lucida Console"/>
+          <w:bCs/>
+          <w:noProof/>
+          <w:sz w:val="20"/>
+          <w:szCs w:val="20"/>
+          <w:lang w:val="en-US"/>
+        </w:rPr>
+        <w:t xml:space="preserve">        self._create_editor()</w:t>
+      </w:r>
+    </w:p>
+    <w:p>
+      <w:pPr>
+        <w:spacing w:line="360" w:lineRule="auto"/>
+        <w:rPr>
+          <w:rFonts w:ascii="Lucida Console" w:hAnsi="Lucida Console"/>
+          <w:bCs/>
+          <w:noProof/>
+          <w:sz w:val="20"/>
+          <w:szCs w:val="20"/>
+          <w:lang w:val="en-US"/>
+        </w:rPr>
+      </w:pPr>
+      <w:r>
+        <w:rPr>
+          <w:rFonts w:ascii="Lucida Console" w:hAnsi="Lucida Console"/>
+          <w:bCs/>
+          <w:noProof/>
+          <w:sz w:val="20"/>
+          <w:szCs w:val="20"/>
+          <w:lang w:val="en-US"/>
+        </w:rPr>
+        <w:t xml:space="preserve">        self._create_menu()</w:t>
+      </w:r>
+    </w:p>
+    <w:p>
+      <w:pPr>
+        <w:spacing w:line="360" w:lineRule="auto"/>
+        <w:rPr>
+          <w:rFonts w:ascii="Lucida Console" w:hAnsi="Lucida Console"/>
+          <w:bCs/>
+          <w:noProof/>
+          <w:sz w:val="20"/>
+          <w:szCs w:val="20"/>
+          <w:lang w:val="en-US"/>
+        </w:rPr>
+      </w:pPr>
+      <w:r>
+        <w:rPr>
+          <w:rFonts w:ascii="Lucida Console" w:hAnsi="Lucida Console"/>
+          <w:bCs/>
+          <w:noProof/>
+          <w:sz w:val="20"/>
+          <w:szCs w:val="20"/>
+          <w:lang w:val="en-US"/>
+        </w:rPr>
+        <w:t xml:space="preserve">        self._bind_events()</w:t>
+      </w:r>
+    </w:p>
+    <w:p>
+      <w:pPr>
+        <w:spacing w:line="360" w:lineRule="auto"/>
+        <w:rPr>
+          <w:rFonts w:ascii="Lucida Console" w:hAnsi="Lucida Console"/>
+          <w:bCs/>
+          <w:noProof/>
+          <w:sz w:val="20"/>
+          <w:szCs w:val="20"/>
+          <w:lang w:val="en-US"/>
+        </w:rPr>
+      </w:pPr>
+      <w:r>
+        <w:rPr>
+          <w:rFonts w:ascii="Lucida Console" w:hAnsi="Lucida Console"/>
+          <w:bCs/>
+          <w:noProof/>
+          <w:sz w:val="20"/>
+          <w:szCs w:val="20"/>
+          <w:lang w:val="en-US"/>
+        </w:rPr>
+        <w:t xml:space="preserve">        self._set_default_editor()</w:t>
+      </w:r>
+    </w:p>
+    <w:p>
+      <w:pPr>
+        <w:spacing w:line="360" w:lineRule="auto"/>
+        <w:rPr>
+          <w:rFonts w:ascii="Lucida Console" w:hAnsi="Lucida Console"/>
+          <w:bCs/>
+          <w:noProof/>
+          <w:sz w:val="20"/>
+          <w:szCs w:val="20"/>
+          <w:lang w:val="en-US"/>
+        </w:rPr>
+      </w:pPr>
+      <w:r>
+        <w:rPr>
+          <w:rFonts w:ascii="Lucida Console" w:hAnsi="Lucida Console"/>
+          <w:bCs/>
+          <w:noProof/>
+          <w:sz w:val="20"/>
+          <w:szCs w:val="20"/>
+          <w:lang w:val="en-US"/>
+        </w:rPr>
+        <w:t xml:space="preserve">        self.main_window.mainloop()</w:t>
+      </w:r>
+    </w:p>
+    <w:p>
+      <w:pPr>
+        <w:spacing w:line="360" w:lineRule="auto"/>
+        <w:rPr>
+          <w:rFonts w:ascii="Lucida Console" w:hAnsi="Lucida Console"/>
+          <w:bCs/>
+          <w:noProof/>
+          <w:sz w:val="20"/>
+          <w:szCs w:val="20"/>
+          <w:lang w:val="en-US"/>
+        </w:rPr>
+      </w:pPr>
+      <w:r>
+        <w:rPr>
+          <w:rFonts w:ascii="Lucida Console" w:hAnsi="Lucida Console"/>
+          <w:bCs/>
+          <w:noProof/>
+          <w:sz w:val="20"/>
+          <w:szCs w:val="20"/>
+          <w:lang w:val="en-US"/>
+        </w:rPr>
+        <w:t xml:space="preserve">    </w:t>
+      </w:r>
+    </w:p>
+    <w:p>
+      <w:pPr>
+        <w:spacing w:line="360" w:lineRule="auto"/>
+        <w:rPr>
+          <w:rFonts w:ascii="Lucida Console" w:hAnsi="Lucida Console"/>
+          <w:bCs/>
+          <w:noProof/>
+          <w:sz w:val="20"/>
+          <w:szCs w:val="20"/>
+          <w:lang w:val="en-US"/>
+        </w:rPr>
+      </w:pPr>
+      <w:r>
+        <w:rPr>
+          <w:rFonts w:ascii="Lucida Console" w:hAnsi="Lucida Console"/>
+          <w:bCs/>
+          <w:noProof/>
+          <w:sz w:val="20"/>
+          <w:szCs w:val="20"/>
+          <w:lang w:val="en-US"/>
+        </w:rPr>
+        <w:t xml:space="preserve">    def _create_window(self):</w:t>
+      </w:r>
+    </w:p>
+    <w:p>
+      <w:pPr>
+        <w:spacing w:line="360" w:lineRule="auto"/>
+        <w:rPr>
+          <w:rFonts w:ascii="Lucida Console" w:hAnsi="Lucida Console"/>
+          <w:bCs/>
+          <w:noProof/>
+          <w:sz w:val="20"/>
+          <w:szCs w:val="20"/>
+          <w:lang w:val="en-US"/>
+        </w:rPr>
+      </w:pPr>
+      <w:r>
+        <w:rPr>
+          <w:rFonts w:ascii="Lucida Console" w:hAnsi="Lucida Console"/>
+          <w:bCs/>
+          <w:noProof/>
+          <w:sz w:val="20"/>
+          <w:szCs w:val="20"/>
+          <w:lang w:val="en-US"/>
+        </w:rPr>
+        <w:t xml:space="preserve">        self.main_window = tk.Tk()</w:t>
+      </w:r>
+    </w:p>
+    <w:p>
+      <w:pPr>
+        <w:spacing w:line="360" w:lineRule="auto"/>
+        <w:rPr>
+          <w:rFonts w:ascii="Lucida Console" w:hAnsi="Lucida Console"/>
+          <w:bCs/>
+          <w:noProof/>
+          <w:sz w:val="20"/>
+          <w:szCs w:val="20"/>
+          <w:lang w:val="en-US"/>
+        </w:rPr>
+      </w:pPr>
+      <w:r>
+        <w:rPr>
+          <w:rFonts w:ascii="Lucida Console" w:hAnsi="Lucida Console"/>
+          <w:bCs/>
+          <w:noProof/>
+          <w:sz w:val="20"/>
+          <w:szCs w:val="20"/>
+          <w:lang w:val="en-US"/>
+        </w:rPr>
+        <w:t xml:space="preserve">        self.main_window.geometry("600x400+400+150")</w:t>
+      </w:r>
+    </w:p>
+    <w:p>
+      <w:pPr>
+        <w:spacing w:line="360" w:lineRule="auto"/>
+        <w:rPr>
+          <w:rFonts w:ascii="Lucida Console" w:hAnsi="Lucida Console"/>
+          <w:bCs/>
+          <w:noProof/>
+          <w:sz w:val="20"/>
+          <w:szCs w:val="20"/>
+          <w:lang w:val="en-US"/>
+        </w:rPr>
+      </w:pPr>
+      <w:r>
+        <w:rPr>
+          <w:rFonts w:ascii="Lucida Console" w:hAnsi="Lucida Console"/>
+          <w:bCs/>
+          <w:noProof/>
+          <w:sz w:val="20"/>
+          <w:szCs w:val="20"/>
+          <w:lang w:val="en-US"/>
+        </w:rPr>
+        <w:t xml:space="preserve">        self.main_window.title("Lab2")</w:t>
+      </w:r>
+    </w:p>
+    <w:p>
+      <w:pPr>
+        <w:spacing w:line="360" w:lineRule="auto"/>
+        <w:rPr>
+          <w:rFonts w:ascii="Lucida Console" w:hAnsi="Lucida Console"/>
+          <w:bCs/>
+          <w:noProof/>
+          <w:sz w:val="20"/>
+          <w:szCs w:val="20"/>
+          <w:lang w:val="en-US"/>
+        </w:rPr>
+      </w:pPr>
+      <w:r>
+        <w:rPr>
+          <w:rFonts w:ascii="Lucida Console" w:hAnsi="Lucida Console"/>
+          <w:bCs/>
+          <w:noProof/>
+          <w:sz w:val="20"/>
+          <w:szCs w:val="20"/>
+          <w:lang w:val="en-US"/>
+        </w:rPr>
+        <w:t xml:space="preserve">        self.main_window.resizable(False, False)</w:t>
+      </w:r>
+    </w:p>
+    <w:p>
+      <w:pPr>
+        <w:spacing w:line="360" w:lineRule="auto"/>
+        <w:rPr>
+          <w:rFonts w:ascii="Lucida Console" w:hAnsi="Lucida Console"/>
+          <w:bCs/>
+          <w:noProof/>
+          <w:sz w:val="20"/>
+          <w:szCs w:val="20"/>
+          <w:lang w:val="en-US"/>
+        </w:rPr>
+      </w:pPr>
+      <w:r>
+        <w:rPr>
+          <w:rFonts w:ascii="Lucida Console" w:hAnsi="Lucida Console"/>
+          <w:bCs/>
+          <w:noProof/>
+          <w:sz w:val="20"/>
+          <w:szCs w:val="20"/>
+          <w:lang w:val="en-US"/>
+        </w:rPr>
+        <w:t xml:space="preserve">    </w:t>
+      </w:r>
+    </w:p>
+    <w:p>
+      <w:pPr>
+        <w:spacing w:line="360" w:lineRule="auto"/>
+        <w:rPr>
+          <w:rFonts w:ascii="Lucida Console" w:hAnsi="Lucida Console"/>
+          <w:bCs/>
+          <w:noProof/>
+          <w:sz w:val="20"/>
+          <w:szCs w:val="20"/>
+          <w:lang w:val="en-US"/>
+        </w:rPr>
+      </w:pPr>
+      <w:r>
+        <w:rPr>
+          <w:rFonts w:ascii="Lucida Console" w:hAnsi="Lucida Console"/>
+          <w:bCs/>
+          <w:noProof/>
+          <w:sz w:val="20"/>
+          <w:szCs w:val="20"/>
+          <w:lang w:val="en-US"/>
+        </w:rPr>
+        <w:t xml:space="preserve">    def _create_canvas(self):</w:t>
+      </w:r>
+    </w:p>
+    <w:p>
+      <w:pPr>
+        <w:spacing w:line="360" w:lineRule="auto"/>
+        <w:rPr>
+          <w:rFonts w:ascii="Lucida Console" w:hAnsi="Lucida Console"/>
+          <w:bCs/>
+          <w:noProof/>
+          <w:sz w:val="20"/>
+          <w:szCs w:val="20"/>
+          <w:lang w:val="en-US"/>
+        </w:rPr>
+      </w:pPr>
+      <w:r>
+        <w:rPr>
+          <w:rFonts w:ascii="Lucida Console" w:hAnsi="Lucida Console"/>
+          <w:bCs/>
+          <w:noProof/>
+          <w:sz w:val="20"/>
+          <w:szCs w:val="20"/>
+          <w:lang w:val="en-US"/>
+        </w:rPr>
+        <w:t xml:space="preserve">        self.canvas = tk.Canvas(self.main_window, width=600, height=400, bg="white")</w:t>
+      </w:r>
+    </w:p>
+    <w:p>
+      <w:pPr>
+        <w:spacing w:line="360" w:lineRule="auto"/>
+        <w:rPr>
+          <w:rFonts w:ascii="Lucida Console" w:hAnsi="Lucida Console"/>
+          <w:bCs/>
+          <w:noProof/>
+          <w:sz w:val="20"/>
+          <w:szCs w:val="20"/>
+          <w:lang w:val="en-US"/>
+        </w:rPr>
+      </w:pPr>
+      <w:r>
+        <w:rPr>
+          <w:rFonts w:ascii="Lucida Console" w:hAnsi="Lucida Console"/>
+          <w:bCs/>
+          <w:noProof/>
+          <w:sz w:val="20"/>
+          <w:szCs w:val="20"/>
+          <w:lang w:val="en-US"/>
+        </w:rPr>
+        <w:t xml:space="preserve">        self.canvas.pack()</w:t>
+      </w:r>
+    </w:p>
+    <w:p>
+      <w:pPr>
+        <w:spacing w:line="360" w:lineRule="auto"/>
+        <w:rPr>
+          <w:rFonts w:ascii="Lucida Console" w:hAnsi="Lucida Console"/>
+          <w:bCs/>
+          <w:noProof/>
+          <w:sz w:val="20"/>
+          <w:szCs w:val="20"/>
+          <w:lang w:val="en-US"/>
+        </w:rPr>
+      </w:pPr>
+      <w:r>
+        <w:rPr>
+          <w:rFonts w:ascii="Lucida Console" w:hAnsi="Lucida Console"/>
+          <w:bCs/>
+          <w:noProof/>
+          <w:sz w:val="20"/>
+          <w:szCs w:val="20"/>
+          <w:lang w:val="en-US"/>
+        </w:rPr>
+        <w:t xml:space="preserve">    </w:t>
+      </w:r>
+    </w:p>
+    <w:p>
+      <w:pPr>
+        <w:spacing w:line="360" w:lineRule="auto"/>
+        <w:rPr>
+          <w:rFonts w:ascii="Lucida Console" w:hAnsi="Lucida Console"/>
+          <w:bCs/>
+          <w:noProof/>
+          <w:sz w:val="20"/>
+          <w:szCs w:val="20"/>
+          <w:lang w:val="en-US"/>
+        </w:rPr>
+      </w:pPr>
+      <w:r>
+        <w:rPr>
+          <w:rFonts w:ascii="Lucida Console" w:hAnsi="Lucida Console"/>
+          <w:bCs/>
+          <w:noProof/>
+          <w:sz w:val="20"/>
+          <w:szCs w:val="20"/>
+          <w:lang w:val="en-US"/>
+        </w:rPr>
+        <w:t xml:space="preserve">    def _create_editor(self):</w:t>
+      </w:r>
+    </w:p>
+    <w:p>
+      <w:pPr>
+        <w:spacing w:line="360" w:lineRule="auto"/>
+        <w:rPr>
+          <w:rFonts w:ascii="Lucida Console" w:hAnsi="Lucida Console"/>
+          <w:bCs/>
+          <w:noProof/>
+          <w:sz w:val="20"/>
+          <w:szCs w:val="20"/>
+          <w:lang w:val="en-US"/>
+        </w:rPr>
+      </w:pPr>
+      <w:r>
+        <w:rPr>
+          <w:rFonts w:ascii="Lucida Console" w:hAnsi="Lucida Console"/>
+          <w:bCs/>
+          <w:noProof/>
+          <w:sz w:val="20"/>
+          <w:szCs w:val="20"/>
+          <w:lang w:val="en-US"/>
+        </w:rPr>
+        <w:t xml:space="preserve">        self.editor_manager = ShapeObjectsEditor(self.canvas, self.main_window)</w:t>
+      </w:r>
+    </w:p>
+    <w:p>
+      <w:pPr>
+        <w:spacing w:line="360" w:lineRule="auto"/>
+        <w:rPr>
+          <w:rFonts w:ascii="Lucida Console" w:hAnsi="Lucida Console"/>
+          <w:bCs/>
+          <w:noProof/>
+          <w:sz w:val="20"/>
+          <w:szCs w:val="20"/>
+          <w:lang w:val="en-US"/>
+        </w:rPr>
+      </w:pPr>
+      <w:r>
+        <w:rPr>
+          <w:rFonts w:ascii="Lucida Console" w:hAnsi="Lucida Console"/>
+          <w:bCs/>
+          <w:noProof/>
+          <w:sz w:val="20"/>
+          <w:szCs w:val="20"/>
+          <w:lang w:val="en-US"/>
+        </w:rPr>
+        <w:t xml:space="preserve">    </w:t>
+      </w:r>
+    </w:p>
+    <w:p>
+      <w:pPr>
+        <w:spacing w:line="360" w:lineRule="auto"/>
+        <w:rPr>
+          <w:rFonts w:ascii="Lucida Console" w:hAnsi="Lucida Console"/>
+          <w:bCs/>
+          <w:noProof/>
+          <w:sz w:val="20"/>
+          <w:szCs w:val="20"/>
+          <w:lang w:val="en-US"/>
+        </w:rPr>
+      </w:pPr>
+      <w:r>
+        <w:rPr>
+          <w:rFonts w:ascii="Lucida Console" w:hAnsi="Lucida Console"/>
+          <w:bCs/>
+          <w:noProof/>
+          <w:sz w:val="20"/>
+          <w:szCs w:val="20"/>
+          <w:lang w:val="en-US"/>
+        </w:rPr>
+        <w:t xml:space="preserve">    def _create_menu(self):</w:t>
+      </w:r>
+    </w:p>
+    <w:p>
+      <w:pPr>
+        <w:spacing w:line="360" w:lineRule="auto"/>
+        <w:rPr>
+          <w:rFonts w:ascii="Lucida Console" w:hAnsi="Lucida Console"/>
+          <w:bCs/>
+          <w:noProof/>
+          <w:sz w:val="20"/>
+          <w:szCs w:val="20"/>
+          <w:lang w:val="en-US"/>
+        </w:rPr>
+      </w:pPr>
+      <w:r>
+        <w:rPr>
+          <w:rFonts w:ascii="Lucida Console" w:hAnsi="Lucida Console"/>
+          <w:bCs/>
+          <w:noProof/>
+          <w:sz w:val="20"/>
+          <w:szCs w:val="20"/>
+          <w:lang w:val="en-US"/>
+        </w:rPr>
+        <w:t xml:space="preserve">        self.current_mode = tk.StringVar(value="Point")</w:t>
+      </w:r>
+    </w:p>
+    <w:p>
+      <w:pPr>
+        <w:spacing w:line="360" w:lineRule="auto"/>
+        <w:rPr>
+          <w:rFonts w:ascii="Lucida Console" w:hAnsi="Lucida Console"/>
+          <w:bCs/>
+          <w:noProof/>
+          <w:sz w:val="20"/>
+          <w:szCs w:val="20"/>
+          <w:lang w:val="en-US"/>
+        </w:rPr>
+      </w:pPr>
+      <w:r>
+        <w:rPr>
+          <w:rFonts w:ascii="Lucida Console" w:hAnsi="Lucida Console"/>
+          <w:bCs/>
+          <w:noProof/>
+          <w:sz w:val="20"/>
+          <w:szCs w:val="20"/>
+          <w:lang w:val="en-US"/>
+        </w:rPr>
+        <w:t xml:space="preserve">        self.menu_bar = tk.Menu(self.main_window)</w:t>
+      </w:r>
+    </w:p>
+    <w:p>
+      <w:pPr>
+        <w:spacing w:line="360" w:lineRule="auto"/>
+        <w:rPr>
+          <w:rFonts w:ascii="Lucida Console" w:hAnsi="Lucida Console"/>
+          <w:bCs/>
+          <w:noProof/>
+          <w:sz w:val="20"/>
+          <w:szCs w:val="20"/>
+          <w:lang w:val="en-US"/>
+        </w:rPr>
+      </w:pPr>
+      <w:r>
+        <w:rPr>
+          <w:rFonts w:ascii="Lucida Console" w:hAnsi="Lucida Console"/>
+          <w:bCs/>
+          <w:noProof/>
+          <w:sz w:val="20"/>
+          <w:szCs w:val="20"/>
+          <w:lang w:val="en-US"/>
+        </w:rPr>
+        <w:t xml:space="preserve">        </w:t>
+      </w:r>
+    </w:p>
+    <w:p>
+      <w:pPr>
+        <w:spacing w:line="360" w:lineRule="auto"/>
+        <w:rPr>
+          <w:rFonts w:ascii="Lucida Console" w:hAnsi="Lucida Console"/>
+          <w:bCs/>
+          <w:noProof/>
+          <w:sz w:val="20"/>
+          <w:szCs w:val="20"/>
+          <w:lang w:val="en-US"/>
+        </w:rPr>
+      </w:pPr>
+      <w:r>
+        <w:rPr>
+          <w:rFonts w:ascii="Lucida Console" w:hAnsi="Lucida Console"/>
+          <w:bCs/>
+          <w:noProof/>
+          <w:sz w:val="20"/>
+          <w:szCs w:val="20"/>
+          <w:lang w:val="en-US"/>
+        </w:rPr>
+        <w:t xml:space="preserve">        self._create_file_menu()</w:t>
+      </w:r>
+    </w:p>
+    <w:p>
+      <w:pPr>
+        <w:spacing w:line="360" w:lineRule="auto"/>
+        <w:rPr>
+          <w:rFonts w:ascii="Lucida Console" w:hAnsi="Lucida Console"/>
+          <w:bCs/>
+          <w:noProof/>
+          <w:sz w:val="20"/>
+          <w:szCs w:val="20"/>
+          <w:lang w:val="en-US"/>
+        </w:rPr>
+      </w:pPr>
+      <w:r>
+        <w:rPr>
+          <w:rFonts w:ascii="Lucida Console" w:hAnsi="Lucida Console"/>
+          <w:bCs/>
+          <w:noProof/>
+          <w:sz w:val="20"/>
+          <w:szCs w:val="20"/>
+          <w:lang w:val="en-US"/>
+        </w:rPr>
+        <w:t xml:space="preserve">        self._create_objects_menu()</w:t>
+      </w:r>
+    </w:p>
+    <w:p>
+      <w:pPr>
+        <w:spacing w:line="360" w:lineRule="auto"/>
+        <w:rPr>
+          <w:rFonts w:ascii="Lucida Console" w:hAnsi="Lucida Console"/>
+          <w:bCs/>
+          <w:noProof/>
+          <w:sz w:val="20"/>
+          <w:szCs w:val="20"/>
+          <w:lang w:val="en-US"/>
+        </w:rPr>
+      </w:pPr>
+      <w:r>
+        <w:rPr>
+          <w:rFonts w:ascii="Lucida Console" w:hAnsi="Lucida Console"/>
+          <w:bCs/>
+          <w:noProof/>
+          <w:sz w:val="20"/>
+          <w:szCs w:val="20"/>
+          <w:lang w:val="en-US"/>
+        </w:rPr>
+        <w:t xml:space="preserve">        self._create_help_menu()</w:t>
+      </w:r>
+    </w:p>
+    <w:p>
+      <w:pPr>
+        <w:spacing w:line="360" w:lineRule="auto"/>
+        <w:rPr>
+          <w:rFonts w:ascii="Lucida Console" w:hAnsi="Lucida Console"/>
+          <w:bCs/>
+          <w:noProof/>
+          <w:sz w:val="20"/>
+          <w:szCs w:val="20"/>
+          <w:lang w:val="en-US"/>
+        </w:rPr>
+      </w:pPr>
+      <w:r>
+        <w:rPr>
+          <w:rFonts w:ascii="Lucida Console" w:hAnsi="Lucida Console"/>
+          <w:bCs/>
+          <w:noProof/>
+          <w:sz w:val="20"/>
+          <w:szCs w:val="20"/>
+          <w:lang w:val="en-US"/>
+        </w:rPr>
+        <w:t xml:space="preserve">        </w:t>
       </w:r>
     </w:p>
     <w:p>
@@ -2764,748 +2907,2122 @@
           <w:lang w:val="en-US"/>
         </w:rPr>
         <w:lastRenderedPageBreak/>
-        <w:t xml:space="preserve">    main.title("Lab2 - Line Mode")</w:t>
-      </w:r>
-    </w:p>
-    <w:p>
-      <w:pPr>
-        <w:spacing w:line="360" w:lineRule="auto"/>
-        <w:rPr>
-          <w:rFonts w:ascii="Lucida Console" w:hAnsi="Lucida Console"/>
-          <w:bCs/>
-          <w:noProof/>
-          <w:sz w:val="20"/>
-          <w:szCs w:val="20"/>
-          <w:lang w:val="en-US"/>
-        </w:rPr>
-      </w:pPr>
-    </w:p>
-    <w:p>
-      <w:pPr>
-        <w:spacing w:line="360" w:lineRule="auto"/>
-        <w:rPr>
-          <w:rFonts w:ascii="Lucida Console" w:hAnsi="Lucida Console"/>
-          <w:bCs/>
-          <w:noProof/>
-          <w:sz w:val="20"/>
-          <w:szCs w:val="20"/>
-          <w:lang w:val="en-US"/>
-        </w:rPr>
-      </w:pPr>
-      <w:r>
-        <w:rPr>
-          <w:rFonts w:ascii="Lucida Console" w:hAnsi="Lucida Console"/>
-          <w:bCs/>
-          <w:noProof/>
-          <w:sz w:val="20"/>
-          <w:szCs w:val="20"/>
-          <w:lang w:val="en-US"/>
-        </w:rPr>
-        <w:t>def set_rect_editor():</w:t>
-      </w:r>
-    </w:p>
-    <w:p>
-      <w:pPr>
-        <w:spacing w:line="360" w:lineRule="auto"/>
-        <w:rPr>
-          <w:rFonts w:ascii="Lucida Console" w:hAnsi="Lucida Console"/>
-          <w:bCs/>
-          <w:noProof/>
-          <w:sz w:val="20"/>
-          <w:szCs w:val="20"/>
-          <w:lang w:val="en-US"/>
-        </w:rPr>
-      </w:pPr>
-      <w:r>
-        <w:rPr>
-          <w:rFonts w:ascii="Lucida Console" w:hAnsi="Lucida Console"/>
-          <w:bCs/>
-          <w:noProof/>
-          <w:sz w:val="20"/>
-          <w:szCs w:val="20"/>
-          <w:lang w:val="en-US"/>
-        </w:rPr>
-        <w:t xml:space="preserve">    editor_manager.start_rect_editor()</w:t>
-      </w:r>
-    </w:p>
-    <w:p>
-      <w:pPr>
-        <w:spacing w:line="360" w:lineRule="auto"/>
-        <w:rPr>
-          <w:rFonts w:ascii="Lucida Console" w:hAnsi="Lucida Console"/>
-          <w:bCs/>
-          <w:noProof/>
-          <w:sz w:val="20"/>
-          <w:szCs w:val="20"/>
-          <w:lang w:val="en-US"/>
-        </w:rPr>
-      </w:pPr>
-      <w:r>
-        <w:rPr>
-          <w:rFonts w:ascii="Lucida Console" w:hAnsi="Lucida Console"/>
-          <w:bCs/>
-          <w:noProof/>
-          <w:sz w:val="20"/>
-          <w:szCs w:val="20"/>
-          <w:lang w:val="en-US"/>
-        </w:rPr>
-        <w:t xml:space="preserve">    current_mode.set("Rectangle")</w:t>
-      </w:r>
-    </w:p>
-    <w:p>
-      <w:pPr>
-        <w:spacing w:line="360" w:lineRule="auto"/>
-        <w:rPr>
-          <w:rFonts w:ascii="Lucida Console" w:hAnsi="Lucida Console"/>
-          <w:bCs/>
-          <w:noProof/>
-          <w:sz w:val="20"/>
-          <w:szCs w:val="20"/>
-          <w:lang w:val="en-US"/>
-        </w:rPr>
-      </w:pPr>
-      <w:r>
-        <w:rPr>
-          <w:rFonts w:ascii="Lucida Console" w:hAnsi="Lucida Console"/>
-          <w:bCs/>
-          <w:noProof/>
-          <w:sz w:val="20"/>
-          <w:szCs w:val="20"/>
-          <w:lang w:val="en-US"/>
-        </w:rPr>
-        <w:t xml:space="preserve">    editor_manager.on_menu_popup()</w:t>
-      </w:r>
-    </w:p>
-    <w:p>
-      <w:pPr>
-        <w:spacing w:line="360" w:lineRule="auto"/>
-        <w:rPr>
-          <w:rFonts w:ascii="Lucida Console" w:hAnsi="Lucida Console"/>
-          <w:bCs/>
-          <w:noProof/>
-          <w:sz w:val="20"/>
-          <w:szCs w:val="20"/>
-          <w:lang w:val="en-US"/>
-        </w:rPr>
-      </w:pPr>
-      <w:r>
-        <w:rPr>
-          <w:rFonts w:ascii="Lucida Console" w:hAnsi="Lucida Console"/>
-          <w:bCs/>
-          <w:noProof/>
-          <w:sz w:val="20"/>
-          <w:szCs w:val="20"/>
-          <w:lang w:val="en-US"/>
-        </w:rPr>
-        <w:t xml:space="preserve">    main.title("Lab2 - Rectangle Mode")</w:t>
-      </w:r>
-    </w:p>
-    <w:p>
-      <w:pPr>
-        <w:spacing w:line="360" w:lineRule="auto"/>
-        <w:rPr>
-          <w:rFonts w:ascii="Lucida Console" w:hAnsi="Lucida Console"/>
-          <w:bCs/>
-          <w:noProof/>
-          <w:sz w:val="20"/>
-          <w:szCs w:val="20"/>
-          <w:lang w:val="en-US"/>
-        </w:rPr>
-      </w:pPr>
-    </w:p>
-    <w:p>
-      <w:pPr>
-        <w:spacing w:line="360" w:lineRule="auto"/>
-        <w:rPr>
-          <w:rFonts w:ascii="Lucida Console" w:hAnsi="Lucida Console"/>
-          <w:bCs/>
-          <w:noProof/>
-          <w:sz w:val="20"/>
-          <w:szCs w:val="20"/>
-          <w:lang w:val="en-US"/>
-        </w:rPr>
-      </w:pPr>
-      <w:r>
-        <w:rPr>
-          <w:rFonts w:ascii="Lucida Console" w:hAnsi="Lucida Console"/>
-          <w:bCs/>
-          <w:noProof/>
-          <w:sz w:val="20"/>
-          <w:szCs w:val="20"/>
-          <w:lang w:val="en-US"/>
-        </w:rPr>
-        <w:t>def set_ellipse_editor():</w:t>
-      </w:r>
-    </w:p>
-    <w:p>
-      <w:pPr>
-        <w:spacing w:line="360" w:lineRule="auto"/>
-        <w:rPr>
-          <w:rFonts w:ascii="Lucida Console" w:hAnsi="Lucida Console"/>
-          <w:bCs/>
-          <w:noProof/>
-          <w:sz w:val="20"/>
-          <w:szCs w:val="20"/>
-          <w:lang w:val="en-US"/>
-        </w:rPr>
-      </w:pPr>
-      <w:r>
-        <w:rPr>
-          <w:rFonts w:ascii="Lucida Console" w:hAnsi="Lucida Console"/>
-          <w:bCs/>
-          <w:noProof/>
-          <w:sz w:val="20"/>
-          <w:szCs w:val="20"/>
-          <w:lang w:val="en-US"/>
-        </w:rPr>
-        <w:t xml:space="preserve">    editor_manager.start_ellipse_editor()</w:t>
-      </w:r>
-    </w:p>
-    <w:p>
-      <w:pPr>
-        <w:spacing w:line="360" w:lineRule="auto"/>
-        <w:rPr>
-          <w:rFonts w:ascii="Lucida Console" w:hAnsi="Lucida Console"/>
-          <w:bCs/>
-          <w:noProof/>
-          <w:sz w:val="20"/>
-          <w:szCs w:val="20"/>
-          <w:lang w:val="en-US"/>
-        </w:rPr>
-      </w:pPr>
-      <w:r>
-        <w:rPr>
-          <w:rFonts w:ascii="Lucida Console" w:hAnsi="Lucida Console"/>
-          <w:bCs/>
-          <w:noProof/>
-          <w:sz w:val="20"/>
-          <w:szCs w:val="20"/>
-          <w:lang w:val="en-US"/>
-        </w:rPr>
-        <w:t xml:space="preserve">    current_mode.set("Ellipse")</w:t>
-      </w:r>
-    </w:p>
-    <w:p>
-      <w:pPr>
-        <w:spacing w:line="360" w:lineRule="auto"/>
-        <w:rPr>
-          <w:rFonts w:ascii="Lucida Console" w:hAnsi="Lucida Console"/>
-          <w:bCs/>
-          <w:noProof/>
-          <w:sz w:val="20"/>
-          <w:szCs w:val="20"/>
-          <w:lang w:val="en-US"/>
-        </w:rPr>
-      </w:pPr>
-      <w:r>
-        <w:rPr>
-          <w:rFonts w:ascii="Lucida Console" w:hAnsi="Lucida Console"/>
-          <w:bCs/>
-          <w:noProof/>
-          <w:sz w:val="20"/>
-          <w:szCs w:val="20"/>
-          <w:lang w:val="en-US"/>
-        </w:rPr>
-        <w:t xml:space="preserve">    editor_manager.on_menu_popup()</w:t>
-      </w:r>
-    </w:p>
-    <w:p>
-      <w:pPr>
-        <w:spacing w:line="360" w:lineRule="auto"/>
-        <w:rPr>
-          <w:rFonts w:ascii="Lucida Console" w:hAnsi="Lucida Console"/>
-          <w:bCs/>
-          <w:noProof/>
-          <w:sz w:val="20"/>
-          <w:szCs w:val="20"/>
-          <w:lang w:val="en-US"/>
-        </w:rPr>
-      </w:pPr>
-      <w:r>
-        <w:rPr>
-          <w:rFonts w:ascii="Lucida Console" w:hAnsi="Lucida Console"/>
-          <w:bCs/>
-          <w:noProof/>
-          <w:sz w:val="20"/>
-          <w:szCs w:val="20"/>
-          <w:lang w:val="en-US"/>
-        </w:rPr>
-        <w:t xml:space="preserve">    main.title("Lab2 - Ellipse Mode")</w:t>
-      </w:r>
-    </w:p>
-    <w:p>
-      <w:pPr>
-        <w:spacing w:line="360" w:lineRule="auto"/>
-        <w:rPr>
-          <w:rFonts w:ascii="Lucida Console" w:hAnsi="Lucida Console"/>
-          <w:bCs/>
-          <w:noProof/>
-          <w:sz w:val="20"/>
-          <w:szCs w:val="20"/>
-          <w:lang w:val="en-US"/>
-        </w:rPr>
-      </w:pPr>
-    </w:p>
-    <w:p>
-      <w:pPr>
-        <w:spacing w:line="360" w:lineRule="auto"/>
-        <w:rPr>
-          <w:rFonts w:ascii="Lucida Console" w:hAnsi="Lucida Console"/>
-          <w:bCs/>
-          <w:noProof/>
-          <w:sz w:val="20"/>
-          <w:szCs w:val="20"/>
-          <w:lang w:val="en-US"/>
-        </w:rPr>
-      </w:pPr>
-      <w:r>
-        <w:rPr>
-          <w:rFonts w:ascii="Lucida Console" w:hAnsi="Lucida Console"/>
-          <w:bCs/>
-          <w:noProof/>
-          <w:sz w:val="20"/>
-          <w:szCs w:val="20"/>
-          <w:lang w:val="en-US"/>
-        </w:rPr>
-        <w:t>menu_bar = tk.Menu(main)</w:t>
-      </w:r>
-    </w:p>
-    <w:p>
-      <w:pPr>
-        <w:spacing w:line="360" w:lineRule="auto"/>
-        <w:rPr>
-          <w:rFonts w:ascii="Lucida Console" w:hAnsi="Lucida Console"/>
-          <w:bCs/>
-          <w:noProof/>
-          <w:sz w:val="20"/>
-          <w:szCs w:val="20"/>
-          <w:lang w:val="en-US"/>
-        </w:rPr>
-      </w:pPr>
-    </w:p>
-    <w:p>
-      <w:pPr>
-        <w:spacing w:line="360" w:lineRule="auto"/>
-        <w:rPr>
-          <w:rFonts w:ascii="Lucida Console" w:hAnsi="Lucida Console"/>
-          <w:bCs/>
-          <w:noProof/>
-          <w:sz w:val="20"/>
-          <w:szCs w:val="20"/>
-          <w:lang w:val="en-US"/>
-        </w:rPr>
-      </w:pPr>
-      <w:r>
-        <w:rPr>
-          <w:rFonts w:ascii="Lucida Console" w:hAnsi="Lucida Console"/>
-          <w:bCs/>
-          <w:noProof/>
-          <w:sz w:val="20"/>
-          <w:szCs w:val="20"/>
-          <w:lang w:val="en-US"/>
-        </w:rPr>
-        <w:t>file_menu = tk.Menu(menu_bar, tearoff=0)</w:t>
-      </w:r>
-    </w:p>
-    <w:p>
-      <w:pPr>
-        <w:spacing w:line="360" w:lineRule="auto"/>
-        <w:rPr>
-          <w:rFonts w:ascii="Lucida Console" w:hAnsi="Lucida Console"/>
-          <w:bCs/>
-          <w:noProof/>
-          <w:sz w:val="20"/>
-          <w:szCs w:val="20"/>
-          <w:lang w:val="en-US"/>
-        </w:rPr>
-      </w:pPr>
-      <w:r>
-        <w:rPr>
-          <w:rFonts w:ascii="Lucida Console" w:hAnsi="Lucida Console"/>
-          <w:bCs/>
-          <w:noProof/>
-          <w:sz w:val="20"/>
-          <w:szCs w:val="20"/>
-          <w:lang w:val="en-US"/>
-        </w:rPr>
-        <w:t>file_menu.add_command(label="Exit", command=main.quit)</w:t>
-      </w:r>
-    </w:p>
-    <w:p>
-      <w:pPr>
-        <w:spacing w:line="360" w:lineRule="auto"/>
-        <w:rPr>
-          <w:rFonts w:ascii="Lucida Console" w:hAnsi="Lucida Console"/>
-          <w:bCs/>
-          <w:noProof/>
-          <w:sz w:val="20"/>
-          <w:szCs w:val="20"/>
-          <w:lang w:val="en-US"/>
-        </w:rPr>
-      </w:pPr>
-      <w:r>
-        <w:rPr>
-          <w:rFonts w:ascii="Lucida Console" w:hAnsi="Lucida Console"/>
-          <w:bCs/>
-          <w:noProof/>
-          <w:sz w:val="20"/>
-          <w:szCs w:val="20"/>
-          <w:lang w:val="en-US"/>
-        </w:rPr>
-        <w:t>menu_bar.add_cascade(label="File", menu=file_menu)</w:t>
-      </w:r>
-    </w:p>
-    <w:p>
-      <w:pPr>
-        <w:spacing w:line="360" w:lineRule="auto"/>
-        <w:rPr>
-          <w:rFonts w:ascii="Lucida Console" w:hAnsi="Lucida Console"/>
-          <w:bCs/>
-          <w:noProof/>
-          <w:sz w:val="20"/>
-          <w:szCs w:val="20"/>
-          <w:lang w:val="en-US"/>
-        </w:rPr>
-      </w:pPr>
-    </w:p>
-    <w:p>
-      <w:pPr>
-        <w:spacing w:line="360" w:lineRule="auto"/>
-        <w:rPr>
-          <w:rFonts w:ascii="Lucida Console" w:hAnsi="Lucida Console"/>
-          <w:bCs/>
-          <w:noProof/>
-          <w:sz w:val="20"/>
-          <w:szCs w:val="20"/>
-          <w:lang w:val="en-US"/>
-        </w:rPr>
-      </w:pPr>
-      <w:r>
-        <w:rPr>
-          <w:rFonts w:ascii="Lucida Console" w:hAnsi="Lucida Console"/>
-          <w:bCs/>
-          <w:noProof/>
-          <w:sz w:val="20"/>
-          <w:szCs w:val="20"/>
-          <w:lang w:val="en-US"/>
-        </w:rPr>
-        <w:t>objects_menu = tk.Menu(menu_bar, tearoff=0)</w:t>
-      </w:r>
-    </w:p>
-    <w:p>
-      <w:pPr>
-        <w:spacing w:line="360" w:lineRule="auto"/>
-        <w:rPr>
-          <w:rFonts w:ascii="Lucida Console" w:hAnsi="Lucida Console"/>
-          <w:bCs/>
-          <w:noProof/>
-          <w:sz w:val="20"/>
-          <w:szCs w:val="20"/>
-          <w:lang w:val="en-US"/>
-        </w:rPr>
-      </w:pPr>
-      <w:r>
-        <w:rPr>
-          <w:rFonts w:ascii="Lucida Console" w:hAnsi="Lucida Console"/>
-          <w:bCs/>
-          <w:noProof/>
-          <w:sz w:val="20"/>
-          <w:szCs w:val="20"/>
-          <w:lang w:val="en-US"/>
-        </w:rPr>
-        <w:t>objects_menu.add_radiobutton(label="Крапка", command=set_point_editor, variable=current_mode, value="Point")</w:t>
-      </w:r>
-    </w:p>
-    <w:p>
-      <w:pPr>
-        <w:spacing w:line="360" w:lineRule="auto"/>
-        <w:rPr>
-          <w:rFonts w:ascii="Lucida Console" w:hAnsi="Lucida Console"/>
-          <w:bCs/>
-          <w:noProof/>
-          <w:sz w:val="20"/>
-          <w:szCs w:val="20"/>
-          <w:lang w:val="en-US"/>
-        </w:rPr>
-      </w:pPr>
-      <w:r>
-        <w:rPr>
-          <w:rFonts w:ascii="Lucida Console" w:hAnsi="Lucida Console"/>
-          <w:bCs/>
-          <w:noProof/>
-          <w:sz w:val="20"/>
-          <w:szCs w:val="20"/>
-          <w:lang w:val="en-US"/>
-        </w:rPr>
-        <w:t>objects_menu.add_radiobutton(label="Лінія", command=set_line_editor, variable=current_mode, value="Line")</w:t>
-      </w:r>
-    </w:p>
-    <w:p>
-      <w:pPr>
-        <w:spacing w:line="360" w:lineRule="auto"/>
-        <w:rPr>
-          <w:rFonts w:ascii="Lucida Console" w:hAnsi="Lucida Console"/>
-          <w:bCs/>
-          <w:noProof/>
-          <w:sz w:val="20"/>
-          <w:szCs w:val="20"/>
-          <w:lang w:val="en-US"/>
-        </w:rPr>
-      </w:pPr>
-      <w:r>
-        <w:rPr>
-          <w:rFonts w:ascii="Lucida Console" w:hAnsi="Lucida Console"/>
-          <w:bCs/>
-          <w:noProof/>
-          <w:sz w:val="20"/>
-          <w:szCs w:val="20"/>
-          <w:lang w:val="en-US"/>
-        </w:rPr>
-        <w:t>objects_menu.add_radiobutton(label="Прямокутник", command=set_rect_editor, variable=current_mode, value="Rectangle")</w:t>
-      </w:r>
-    </w:p>
-    <w:p>
-      <w:pPr>
-        <w:spacing w:line="360" w:lineRule="auto"/>
-        <w:rPr>
-          <w:rFonts w:ascii="Lucida Console" w:hAnsi="Lucida Console"/>
-          <w:bCs/>
-          <w:noProof/>
-          <w:sz w:val="20"/>
-          <w:szCs w:val="20"/>
-          <w:lang w:val="en-US"/>
-        </w:rPr>
-      </w:pPr>
-      <w:r>
-        <w:rPr>
-          <w:rFonts w:ascii="Lucida Console" w:hAnsi="Lucida Console"/>
-          <w:bCs/>
-          <w:noProof/>
-          <w:sz w:val="20"/>
-          <w:szCs w:val="20"/>
-          <w:lang w:val="en-US"/>
-        </w:rPr>
-        <w:t>objects_menu.add_radiobutton(label="Еліпс", command=set_ellipse_editor, variable=current_mode, value="Ellipse")</w:t>
-      </w:r>
-    </w:p>
-    <w:p>
-      <w:pPr>
-        <w:spacing w:line="360" w:lineRule="auto"/>
-        <w:rPr>
-          <w:rFonts w:ascii="Lucida Console" w:hAnsi="Lucida Console"/>
-          <w:bCs/>
-          <w:noProof/>
-          <w:sz w:val="20"/>
-          <w:szCs w:val="20"/>
-          <w:lang w:val="en-US"/>
-        </w:rPr>
-      </w:pPr>
-      <w:r>
-        <w:rPr>
-          <w:rFonts w:ascii="Lucida Console" w:hAnsi="Lucida Console"/>
-          <w:bCs/>
-          <w:noProof/>
-          <w:sz w:val="20"/>
-          <w:szCs w:val="20"/>
-          <w:lang w:val="en-US"/>
-        </w:rPr>
-        <w:t>menu_bar.add_cascade(label="Objects", menu=objects_menu)</w:t>
-      </w:r>
-    </w:p>
-    <w:p>
-      <w:pPr>
-        <w:spacing w:line="360" w:lineRule="auto"/>
-        <w:rPr>
-          <w:rFonts w:ascii="Lucida Console" w:hAnsi="Lucida Console"/>
-          <w:bCs/>
-          <w:noProof/>
-          <w:sz w:val="20"/>
-          <w:szCs w:val="20"/>
-          <w:lang w:val="en-US"/>
-        </w:rPr>
-      </w:pPr>
-    </w:p>
-    <w:p>
-      <w:pPr>
-        <w:spacing w:line="360" w:lineRule="auto"/>
-        <w:rPr>
-          <w:rFonts w:ascii="Lucida Console" w:hAnsi="Lucida Console"/>
-          <w:bCs/>
-          <w:noProof/>
-          <w:sz w:val="20"/>
-          <w:szCs w:val="20"/>
-          <w:lang w:val="en-US"/>
-        </w:rPr>
-      </w:pPr>
-      <w:r>
-        <w:rPr>
-          <w:rFonts w:ascii="Lucida Console" w:hAnsi="Lucida Console"/>
-          <w:bCs/>
-          <w:noProof/>
-          <w:sz w:val="20"/>
-          <w:szCs w:val="20"/>
-          <w:lang w:val="en-US"/>
-        </w:rPr>
-        <w:t>help_menu = tk.Menu(menu_bar, tearoff=0)</w:t>
-      </w:r>
-    </w:p>
-    <w:p>
-      <w:pPr>
-        <w:spacing w:line="360" w:lineRule="auto"/>
-        <w:rPr>
-          <w:rFonts w:ascii="Lucida Console" w:hAnsi="Lucida Console"/>
-          <w:bCs/>
-          <w:noProof/>
-          <w:sz w:val="20"/>
-          <w:szCs w:val="20"/>
-          <w:lang w:val="en-US"/>
-        </w:rPr>
-      </w:pPr>
-      <w:r>
-        <w:rPr>
-          <w:rFonts w:ascii="Lucida Console" w:hAnsi="Lucida Console"/>
-          <w:bCs/>
-          <w:noProof/>
-          <w:sz w:val="20"/>
-          <w:szCs w:val="20"/>
-          <w:lang w:val="en-US"/>
-        </w:rPr>
-        <w:t>help_menu.add_command(label="About", command=show_lab_information)</w:t>
-      </w:r>
-    </w:p>
-    <w:p>
-      <w:pPr>
-        <w:spacing w:line="360" w:lineRule="auto"/>
-        <w:rPr>
-          <w:rFonts w:ascii="Lucida Console" w:hAnsi="Lucida Console"/>
-          <w:bCs/>
-          <w:noProof/>
-          <w:sz w:val="20"/>
-          <w:szCs w:val="20"/>
-          <w:lang w:val="en-US"/>
-        </w:rPr>
-      </w:pPr>
-      <w:r>
-        <w:rPr>
-          <w:rFonts w:ascii="Lucida Console" w:hAnsi="Lucida Console"/>
-          <w:bCs/>
-          <w:noProof/>
-          <w:sz w:val="20"/>
-          <w:szCs w:val="20"/>
-          <w:lang w:val="en-US"/>
-        </w:rPr>
-        <w:t>menu_bar.add_cascade(label="Help", menu=help_menu)</w:t>
-      </w:r>
-    </w:p>
-    <w:p>
-      <w:pPr>
-        <w:spacing w:line="360" w:lineRule="auto"/>
-        <w:rPr>
-          <w:rFonts w:ascii="Lucida Console" w:hAnsi="Lucida Console"/>
-          <w:bCs/>
-          <w:noProof/>
-          <w:sz w:val="20"/>
-          <w:szCs w:val="20"/>
-          <w:lang w:val="en-US"/>
-        </w:rPr>
-      </w:pPr>
-    </w:p>
-    <w:p>
-      <w:pPr>
-        <w:spacing w:line="360" w:lineRule="auto"/>
-        <w:rPr>
-          <w:rFonts w:ascii="Lucida Console" w:hAnsi="Lucida Console"/>
-          <w:bCs/>
-          <w:noProof/>
-          <w:sz w:val="20"/>
-          <w:szCs w:val="20"/>
-          <w:lang w:val="en-US"/>
-        </w:rPr>
-      </w:pPr>
-      <w:r>
-        <w:rPr>
-          <w:rFonts w:ascii="Lucida Console" w:hAnsi="Lucida Console"/>
-          <w:bCs/>
-          <w:noProof/>
-          <w:sz w:val="20"/>
-          <w:szCs w:val="20"/>
-          <w:lang w:val="en-US"/>
-        </w:rPr>
-        <w:t>main.config(menu=menu_bar)</w:t>
-      </w:r>
-    </w:p>
-    <w:p>
-      <w:pPr>
-        <w:spacing w:line="360" w:lineRule="auto"/>
-        <w:rPr>
-          <w:rFonts w:ascii="Lucida Console" w:hAnsi="Lucida Console"/>
-          <w:bCs/>
-          <w:noProof/>
-          <w:sz w:val="20"/>
-          <w:szCs w:val="20"/>
-          <w:lang w:val="en-US"/>
-        </w:rPr>
-      </w:pPr>
-    </w:p>
-    <w:p>
-      <w:pPr>
-        <w:spacing w:line="360" w:lineRule="auto"/>
-        <w:rPr>
-          <w:rFonts w:ascii="Lucida Console" w:hAnsi="Lucida Console"/>
-          <w:bCs/>
-          <w:noProof/>
-          <w:sz w:val="20"/>
-          <w:szCs w:val="20"/>
-          <w:lang w:val="en-US"/>
-        </w:rPr>
-      </w:pPr>
-      <w:r>
-        <w:rPr>
-          <w:rFonts w:ascii="Lucida Console" w:hAnsi="Lucida Console"/>
-          <w:bCs/>
-          <w:noProof/>
-          <w:sz w:val="20"/>
-          <w:szCs w:val="20"/>
-          <w:lang w:val="en-US"/>
-        </w:rPr>
-        <w:t>set_point_editor()</w:t>
-      </w:r>
-    </w:p>
-    <w:p>
-      <w:pPr>
-        <w:spacing w:line="360" w:lineRule="auto"/>
-        <w:rPr>
-          <w:rFonts w:ascii="Lucida Console" w:hAnsi="Lucida Console"/>
-          <w:bCs/>
-          <w:noProof/>
-          <w:sz w:val="20"/>
-          <w:szCs w:val="20"/>
-          <w:lang w:val="en-US"/>
-        </w:rPr>
-      </w:pPr>
-    </w:p>
-    <w:p>
-      <w:pPr>
-        <w:spacing w:line="360" w:lineRule="auto"/>
-        <w:rPr>
-          <w:rFonts w:ascii="Lucida Console" w:hAnsi="Lucida Console"/>
-          <w:bCs/>
-          <w:noProof/>
-          <w:sz w:val="20"/>
-          <w:szCs w:val="20"/>
-          <w:lang w:val="en-US"/>
-        </w:rPr>
-      </w:pPr>
-      <w:r>
-        <w:rPr>
-          <w:rFonts w:ascii="Lucida Console" w:hAnsi="Lucida Console"/>
-          <w:bCs/>
-          <w:noProof/>
-          <w:sz w:val="20"/>
-          <w:szCs w:val="20"/>
-          <w:lang w:val="en-US"/>
-        </w:rPr>
-        <w:t>main.mainloop()</w:t>
+        <w:t xml:space="preserve">        self.main_window.config(menu=self.menu_bar)</w:t>
+      </w:r>
+    </w:p>
+    <w:p>
+      <w:pPr>
+        <w:spacing w:line="360" w:lineRule="auto"/>
+        <w:rPr>
+          <w:rFonts w:ascii="Lucida Console" w:hAnsi="Lucida Console"/>
+          <w:bCs/>
+          <w:noProof/>
+          <w:sz w:val="20"/>
+          <w:szCs w:val="20"/>
+          <w:lang w:val="en-US"/>
+        </w:rPr>
+      </w:pPr>
+      <w:r>
+        <w:rPr>
+          <w:rFonts w:ascii="Lucida Console" w:hAnsi="Lucida Console"/>
+          <w:bCs/>
+          <w:noProof/>
+          <w:sz w:val="20"/>
+          <w:szCs w:val="20"/>
+          <w:lang w:val="en-US"/>
+        </w:rPr>
+        <w:t xml:space="preserve">    </w:t>
+      </w:r>
+    </w:p>
+    <w:p>
+      <w:pPr>
+        <w:spacing w:line="360" w:lineRule="auto"/>
+        <w:rPr>
+          <w:rFonts w:ascii="Lucida Console" w:hAnsi="Lucida Console"/>
+          <w:bCs/>
+          <w:noProof/>
+          <w:sz w:val="20"/>
+          <w:szCs w:val="20"/>
+          <w:lang w:val="en-US"/>
+        </w:rPr>
+      </w:pPr>
+      <w:r>
+        <w:rPr>
+          <w:rFonts w:ascii="Lucida Console" w:hAnsi="Lucida Console"/>
+          <w:bCs/>
+          <w:noProof/>
+          <w:sz w:val="20"/>
+          <w:szCs w:val="20"/>
+          <w:lang w:val="en-US"/>
+        </w:rPr>
+        <w:t xml:space="preserve">    def _create_file_menu(self):</w:t>
+      </w:r>
+    </w:p>
+    <w:p>
+      <w:pPr>
+        <w:spacing w:line="360" w:lineRule="auto"/>
+        <w:rPr>
+          <w:rFonts w:ascii="Lucida Console" w:hAnsi="Lucida Console"/>
+          <w:bCs/>
+          <w:noProof/>
+          <w:sz w:val="20"/>
+          <w:szCs w:val="20"/>
+          <w:lang w:val="en-US"/>
+        </w:rPr>
+      </w:pPr>
+      <w:r>
+        <w:rPr>
+          <w:rFonts w:ascii="Lucida Console" w:hAnsi="Lucida Console"/>
+          <w:bCs/>
+          <w:noProof/>
+          <w:sz w:val="20"/>
+          <w:szCs w:val="20"/>
+          <w:lang w:val="en-US"/>
+        </w:rPr>
+        <w:t xml:space="preserve">        file_menu = tk.Menu(self.menu_bar, tearoff=0)</w:t>
+      </w:r>
+    </w:p>
+    <w:p>
+      <w:pPr>
+        <w:spacing w:line="360" w:lineRule="auto"/>
+        <w:rPr>
+          <w:rFonts w:ascii="Lucida Console" w:hAnsi="Lucida Console"/>
+          <w:bCs/>
+          <w:noProof/>
+          <w:sz w:val="20"/>
+          <w:szCs w:val="20"/>
+          <w:lang w:val="en-US"/>
+        </w:rPr>
+      </w:pPr>
+      <w:r>
+        <w:rPr>
+          <w:rFonts w:ascii="Lucida Console" w:hAnsi="Lucida Console"/>
+          <w:bCs/>
+          <w:noProof/>
+          <w:sz w:val="20"/>
+          <w:szCs w:val="20"/>
+          <w:lang w:val="en-US"/>
+        </w:rPr>
+        <w:t xml:space="preserve">        file_menu.add_command(label="Exit", command=self.main_window.quit)</w:t>
+      </w:r>
+    </w:p>
+    <w:p>
+      <w:pPr>
+        <w:spacing w:line="360" w:lineRule="auto"/>
+        <w:rPr>
+          <w:rFonts w:ascii="Lucida Console" w:hAnsi="Lucida Console"/>
+          <w:bCs/>
+          <w:noProof/>
+          <w:sz w:val="20"/>
+          <w:szCs w:val="20"/>
+          <w:lang w:val="en-US"/>
+        </w:rPr>
+      </w:pPr>
+      <w:r>
+        <w:rPr>
+          <w:rFonts w:ascii="Lucida Console" w:hAnsi="Lucida Console"/>
+          <w:bCs/>
+          <w:noProof/>
+          <w:sz w:val="20"/>
+          <w:szCs w:val="20"/>
+          <w:lang w:val="en-US"/>
+        </w:rPr>
+        <w:t xml:space="preserve">        self.menu_bar.add_cascade(label="File", menu=file_menu)</w:t>
+      </w:r>
+    </w:p>
+    <w:p>
+      <w:pPr>
+        <w:spacing w:line="360" w:lineRule="auto"/>
+        <w:rPr>
+          <w:rFonts w:ascii="Lucida Console" w:hAnsi="Lucida Console"/>
+          <w:bCs/>
+          <w:noProof/>
+          <w:sz w:val="20"/>
+          <w:szCs w:val="20"/>
+          <w:lang w:val="en-US"/>
+        </w:rPr>
+      </w:pPr>
+      <w:r>
+        <w:rPr>
+          <w:rFonts w:ascii="Lucida Console" w:hAnsi="Lucida Console"/>
+          <w:bCs/>
+          <w:noProof/>
+          <w:sz w:val="20"/>
+          <w:szCs w:val="20"/>
+          <w:lang w:val="en-US"/>
+        </w:rPr>
+        <w:t xml:space="preserve">    </w:t>
+      </w:r>
+    </w:p>
+    <w:p>
+      <w:pPr>
+        <w:spacing w:line="360" w:lineRule="auto"/>
+        <w:rPr>
+          <w:rFonts w:ascii="Lucida Console" w:hAnsi="Lucida Console"/>
+          <w:bCs/>
+          <w:noProof/>
+          <w:sz w:val="20"/>
+          <w:szCs w:val="20"/>
+          <w:lang w:val="en-US"/>
+        </w:rPr>
+      </w:pPr>
+      <w:r>
+        <w:rPr>
+          <w:rFonts w:ascii="Lucida Console" w:hAnsi="Lucida Console"/>
+          <w:bCs/>
+          <w:noProof/>
+          <w:sz w:val="20"/>
+          <w:szCs w:val="20"/>
+          <w:lang w:val="en-US"/>
+        </w:rPr>
+        <w:t xml:space="preserve">    def _create_objects_menu(self):</w:t>
+      </w:r>
+    </w:p>
+    <w:p>
+      <w:pPr>
+        <w:spacing w:line="360" w:lineRule="auto"/>
+        <w:rPr>
+          <w:rFonts w:ascii="Lucida Console" w:hAnsi="Lucida Console"/>
+          <w:bCs/>
+          <w:noProof/>
+          <w:sz w:val="20"/>
+          <w:szCs w:val="20"/>
+          <w:lang w:val="en-US"/>
+        </w:rPr>
+      </w:pPr>
+      <w:r>
+        <w:rPr>
+          <w:rFonts w:ascii="Lucida Console" w:hAnsi="Lucida Console"/>
+          <w:bCs/>
+          <w:noProof/>
+          <w:sz w:val="20"/>
+          <w:szCs w:val="20"/>
+          <w:lang w:val="en-US"/>
+        </w:rPr>
+        <w:t xml:space="preserve">        objects_menu = tk.Menu(self.menu_bar, tearoff=0)</w:t>
+      </w:r>
+    </w:p>
+    <w:p>
+      <w:pPr>
+        <w:spacing w:line="360" w:lineRule="auto"/>
+        <w:rPr>
+          <w:rFonts w:ascii="Lucida Console" w:hAnsi="Lucida Console"/>
+          <w:bCs/>
+          <w:noProof/>
+          <w:sz w:val="20"/>
+          <w:szCs w:val="20"/>
+          <w:lang w:val="en-US"/>
+        </w:rPr>
+      </w:pPr>
+      <w:r>
+        <w:rPr>
+          <w:rFonts w:ascii="Lucida Console" w:hAnsi="Lucida Console"/>
+          <w:bCs/>
+          <w:noProof/>
+          <w:sz w:val="20"/>
+          <w:szCs w:val="20"/>
+          <w:lang w:val="en-US"/>
+        </w:rPr>
+        <w:t xml:space="preserve">        </w:t>
+      </w:r>
+    </w:p>
+    <w:p>
+      <w:pPr>
+        <w:spacing w:line="360" w:lineRule="auto"/>
+        <w:rPr>
+          <w:rFonts w:ascii="Lucida Console" w:hAnsi="Lucida Console"/>
+          <w:bCs/>
+          <w:noProof/>
+          <w:sz w:val="20"/>
+          <w:szCs w:val="20"/>
+          <w:lang w:val="en-US"/>
+        </w:rPr>
+      </w:pPr>
+      <w:r>
+        <w:rPr>
+          <w:rFonts w:ascii="Lucida Console" w:hAnsi="Lucida Console"/>
+          <w:bCs/>
+          <w:noProof/>
+          <w:sz w:val="20"/>
+          <w:szCs w:val="20"/>
+          <w:lang w:val="en-US"/>
+        </w:rPr>
+        <w:t xml:space="preserve">        objects_menu.add_radiobutton(</w:t>
+      </w:r>
+    </w:p>
+    <w:p>
+      <w:pPr>
+        <w:spacing w:line="360" w:lineRule="auto"/>
+        <w:rPr>
+          <w:rFonts w:ascii="Lucida Console" w:hAnsi="Lucida Console"/>
+          <w:bCs/>
+          <w:noProof/>
+          <w:sz w:val="20"/>
+          <w:szCs w:val="20"/>
+          <w:lang w:val="en-US"/>
+        </w:rPr>
+      </w:pPr>
+      <w:r>
+        <w:rPr>
+          <w:rFonts w:ascii="Lucida Console" w:hAnsi="Lucida Console"/>
+          <w:bCs/>
+          <w:noProof/>
+          <w:sz w:val="20"/>
+          <w:szCs w:val="20"/>
+          <w:lang w:val="en-US"/>
+        </w:rPr>
+        <w:t xml:space="preserve">            label="Крапка", </w:t>
+      </w:r>
+    </w:p>
+    <w:p>
+      <w:pPr>
+        <w:spacing w:line="360" w:lineRule="auto"/>
+        <w:rPr>
+          <w:rFonts w:ascii="Lucida Console" w:hAnsi="Lucida Console"/>
+          <w:bCs/>
+          <w:noProof/>
+          <w:sz w:val="20"/>
+          <w:szCs w:val="20"/>
+          <w:lang w:val="en-US"/>
+        </w:rPr>
+      </w:pPr>
+      <w:r>
+        <w:rPr>
+          <w:rFonts w:ascii="Lucida Console" w:hAnsi="Lucida Console"/>
+          <w:bCs/>
+          <w:noProof/>
+          <w:sz w:val="20"/>
+          <w:szCs w:val="20"/>
+          <w:lang w:val="en-US"/>
+        </w:rPr>
+        <w:t xml:space="preserve">            command=self._set_point_editor, </w:t>
+      </w:r>
+    </w:p>
+    <w:p>
+      <w:pPr>
+        <w:spacing w:line="360" w:lineRule="auto"/>
+        <w:rPr>
+          <w:rFonts w:ascii="Lucida Console" w:hAnsi="Lucida Console"/>
+          <w:bCs/>
+          <w:noProof/>
+          <w:sz w:val="20"/>
+          <w:szCs w:val="20"/>
+          <w:lang w:val="en-US"/>
+        </w:rPr>
+      </w:pPr>
+      <w:r>
+        <w:rPr>
+          <w:rFonts w:ascii="Lucida Console" w:hAnsi="Lucida Console"/>
+          <w:bCs/>
+          <w:noProof/>
+          <w:sz w:val="20"/>
+          <w:szCs w:val="20"/>
+          <w:lang w:val="en-US"/>
+        </w:rPr>
+        <w:t xml:space="preserve">            variable=self.current_mode, </w:t>
+      </w:r>
+    </w:p>
+    <w:p>
+      <w:pPr>
+        <w:spacing w:line="360" w:lineRule="auto"/>
+        <w:rPr>
+          <w:rFonts w:ascii="Lucida Console" w:hAnsi="Lucida Console"/>
+          <w:bCs/>
+          <w:noProof/>
+          <w:sz w:val="20"/>
+          <w:szCs w:val="20"/>
+          <w:lang w:val="en-US"/>
+        </w:rPr>
+      </w:pPr>
+      <w:r>
+        <w:rPr>
+          <w:rFonts w:ascii="Lucida Console" w:hAnsi="Lucida Console"/>
+          <w:bCs/>
+          <w:noProof/>
+          <w:sz w:val="20"/>
+          <w:szCs w:val="20"/>
+          <w:lang w:val="en-US"/>
+        </w:rPr>
+        <w:t xml:space="preserve">            value="Point"</w:t>
+      </w:r>
+    </w:p>
+    <w:p>
+      <w:pPr>
+        <w:spacing w:line="360" w:lineRule="auto"/>
+        <w:rPr>
+          <w:rFonts w:ascii="Lucida Console" w:hAnsi="Lucida Console"/>
+          <w:bCs/>
+          <w:noProof/>
+          <w:sz w:val="20"/>
+          <w:szCs w:val="20"/>
+          <w:lang w:val="en-US"/>
+        </w:rPr>
+      </w:pPr>
+      <w:r>
+        <w:rPr>
+          <w:rFonts w:ascii="Lucida Console" w:hAnsi="Lucida Console"/>
+          <w:bCs/>
+          <w:noProof/>
+          <w:sz w:val="20"/>
+          <w:szCs w:val="20"/>
+          <w:lang w:val="en-US"/>
+        </w:rPr>
+        <w:t xml:space="preserve">        )</w:t>
+      </w:r>
+    </w:p>
+    <w:p>
+      <w:pPr>
+        <w:spacing w:line="360" w:lineRule="auto"/>
+        <w:rPr>
+          <w:rFonts w:ascii="Lucida Console" w:hAnsi="Lucida Console"/>
+          <w:bCs/>
+          <w:noProof/>
+          <w:sz w:val="20"/>
+          <w:szCs w:val="20"/>
+          <w:lang w:val="en-US"/>
+        </w:rPr>
+      </w:pPr>
+      <w:r>
+        <w:rPr>
+          <w:rFonts w:ascii="Lucida Console" w:hAnsi="Lucida Console"/>
+          <w:bCs/>
+          <w:noProof/>
+          <w:sz w:val="20"/>
+          <w:szCs w:val="20"/>
+          <w:lang w:val="en-US"/>
+        </w:rPr>
+        <w:t xml:space="preserve">        objects_menu.add_radiobutton(</w:t>
+      </w:r>
+    </w:p>
+    <w:p>
+      <w:pPr>
+        <w:spacing w:line="360" w:lineRule="auto"/>
+        <w:rPr>
+          <w:rFonts w:ascii="Lucida Console" w:hAnsi="Lucida Console"/>
+          <w:bCs/>
+          <w:noProof/>
+          <w:sz w:val="20"/>
+          <w:szCs w:val="20"/>
+          <w:lang w:val="en-US"/>
+        </w:rPr>
+      </w:pPr>
+      <w:r>
+        <w:rPr>
+          <w:rFonts w:ascii="Lucida Console" w:hAnsi="Lucida Console"/>
+          <w:bCs/>
+          <w:noProof/>
+          <w:sz w:val="20"/>
+          <w:szCs w:val="20"/>
+          <w:lang w:val="en-US"/>
+        </w:rPr>
+        <w:t xml:space="preserve">            label="Лінія", </w:t>
+      </w:r>
+    </w:p>
+    <w:p>
+      <w:pPr>
+        <w:spacing w:line="360" w:lineRule="auto"/>
+        <w:rPr>
+          <w:rFonts w:ascii="Lucida Console" w:hAnsi="Lucida Console"/>
+          <w:bCs/>
+          <w:noProof/>
+          <w:sz w:val="20"/>
+          <w:szCs w:val="20"/>
+          <w:lang w:val="en-US"/>
+        </w:rPr>
+      </w:pPr>
+      <w:r>
+        <w:rPr>
+          <w:rFonts w:ascii="Lucida Console" w:hAnsi="Lucida Console"/>
+          <w:bCs/>
+          <w:noProof/>
+          <w:sz w:val="20"/>
+          <w:szCs w:val="20"/>
+          <w:lang w:val="en-US"/>
+        </w:rPr>
+        <w:t xml:space="preserve">            command=self._set_line_editor, </w:t>
+      </w:r>
+    </w:p>
+    <w:p>
+      <w:pPr>
+        <w:spacing w:line="360" w:lineRule="auto"/>
+        <w:rPr>
+          <w:rFonts w:ascii="Lucida Console" w:hAnsi="Lucida Console"/>
+          <w:bCs/>
+          <w:noProof/>
+          <w:sz w:val="20"/>
+          <w:szCs w:val="20"/>
+          <w:lang w:val="en-US"/>
+        </w:rPr>
+      </w:pPr>
+      <w:r>
+        <w:rPr>
+          <w:rFonts w:ascii="Lucida Console" w:hAnsi="Lucida Console"/>
+          <w:bCs/>
+          <w:noProof/>
+          <w:sz w:val="20"/>
+          <w:szCs w:val="20"/>
+          <w:lang w:val="en-US"/>
+        </w:rPr>
+        <w:t xml:space="preserve">            variable=self.current_mode, </w:t>
+      </w:r>
+    </w:p>
+    <w:p>
+      <w:pPr>
+        <w:spacing w:line="360" w:lineRule="auto"/>
+        <w:rPr>
+          <w:rFonts w:ascii="Lucida Console" w:hAnsi="Lucida Console"/>
+          <w:bCs/>
+          <w:noProof/>
+          <w:sz w:val="20"/>
+          <w:szCs w:val="20"/>
+          <w:lang w:val="en-US"/>
+        </w:rPr>
+      </w:pPr>
+      <w:r>
+        <w:rPr>
+          <w:rFonts w:ascii="Lucida Console" w:hAnsi="Lucida Console"/>
+          <w:bCs/>
+          <w:noProof/>
+          <w:sz w:val="20"/>
+          <w:szCs w:val="20"/>
+          <w:lang w:val="en-US"/>
+        </w:rPr>
+        <w:t xml:space="preserve">            value="Line"</w:t>
+      </w:r>
+    </w:p>
+    <w:p>
+      <w:pPr>
+        <w:spacing w:line="360" w:lineRule="auto"/>
+        <w:rPr>
+          <w:rFonts w:ascii="Lucida Console" w:hAnsi="Lucida Console"/>
+          <w:bCs/>
+          <w:noProof/>
+          <w:sz w:val="20"/>
+          <w:szCs w:val="20"/>
+          <w:lang w:val="en-US"/>
+        </w:rPr>
+      </w:pPr>
+      <w:r>
+        <w:rPr>
+          <w:rFonts w:ascii="Lucida Console" w:hAnsi="Lucida Console"/>
+          <w:bCs/>
+          <w:noProof/>
+          <w:sz w:val="20"/>
+          <w:szCs w:val="20"/>
+          <w:lang w:val="en-US"/>
+        </w:rPr>
+        <w:t xml:space="preserve">        )</w:t>
+      </w:r>
+    </w:p>
+    <w:p>
+      <w:pPr>
+        <w:spacing w:line="360" w:lineRule="auto"/>
+        <w:rPr>
+          <w:rFonts w:ascii="Lucida Console" w:hAnsi="Lucida Console"/>
+          <w:bCs/>
+          <w:noProof/>
+          <w:sz w:val="20"/>
+          <w:szCs w:val="20"/>
+          <w:lang w:val="en-US"/>
+        </w:rPr>
+      </w:pPr>
+      <w:r>
+        <w:rPr>
+          <w:rFonts w:ascii="Lucida Console" w:hAnsi="Lucida Console"/>
+          <w:bCs/>
+          <w:noProof/>
+          <w:sz w:val="20"/>
+          <w:szCs w:val="20"/>
+          <w:lang w:val="en-US"/>
+        </w:rPr>
+        <w:t xml:space="preserve">        objects_menu.add_radiobutton(</w:t>
+      </w:r>
+    </w:p>
+    <w:p>
+      <w:pPr>
+        <w:spacing w:line="360" w:lineRule="auto"/>
+        <w:rPr>
+          <w:rFonts w:ascii="Lucida Console" w:hAnsi="Lucida Console"/>
+          <w:bCs/>
+          <w:noProof/>
+          <w:sz w:val="20"/>
+          <w:szCs w:val="20"/>
+          <w:lang w:val="en-US"/>
+        </w:rPr>
+      </w:pPr>
+      <w:r>
+        <w:rPr>
+          <w:rFonts w:ascii="Lucida Console" w:hAnsi="Lucida Console"/>
+          <w:bCs/>
+          <w:noProof/>
+          <w:sz w:val="20"/>
+          <w:szCs w:val="20"/>
+          <w:lang w:val="en-US"/>
+        </w:rPr>
+        <w:t xml:space="preserve">            label="Прямокутник", </w:t>
+      </w:r>
+    </w:p>
+    <w:p>
+      <w:pPr>
+        <w:spacing w:line="360" w:lineRule="auto"/>
+        <w:rPr>
+          <w:rFonts w:ascii="Lucida Console" w:hAnsi="Lucida Console"/>
+          <w:bCs/>
+          <w:noProof/>
+          <w:sz w:val="20"/>
+          <w:szCs w:val="20"/>
+          <w:lang w:val="en-US"/>
+        </w:rPr>
+      </w:pPr>
+      <w:r>
+        <w:rPr>
+          <w:rFonts w:ascii="Lucida Console" w:hAnsi="Lucida Console"/>
+          <w:bCs/>
+          <w:noProof/>
+          <w:sz w:val="20"/>
+          <w:szCs w:val="20"/>
+          <w:lang w:val="en-US"/>
+        </w:rPr>
+        <w:t xml:space="preserve">            command=self._set_rect_editor, </w:t>
+      </w:r>
+    </w:p>
+    <w:p>
+      <w:pPr>
+        <w:spacing w:line="360" w:lineRule="auto"/>
+        <w:rPr>
+          <w:rFonts w:ascii="Lucida Console" w:hAnsi="Lucida Console"/>
+          <w:bCs/>
+          <w:noProof/>
+          <w:sz w:val="20"/>
+          <w:szCs w:val="20"/>
+          <w:lang w:val="en-US"/>
+        </w:rPr>
+      </w:pPr>
+      <w:r>
+        <w:rPr>
+          <w:rFonts w:ascii="Lucida Console" w:hAnsi="Lucida Console"/>
+          <w:bCs/>
+          <w:noProof/>
+          <w:sz w:val="20"/>
+          <w:szCs w:val="20"/>
+          <w:lang w:val="en-US"/>
+        </w:rPr>
+        <w:t xml:space="preserve">            variable=self.current_mode, </w:t>
+      </w:r>
+    </w:p>
+    <w:p>
+      <w:pPr>
+        <w:spacing w:line="360" w:lineRule="auto"/>
+        <w:rPr>
+          <w:rFonts w:ascii="Lucida Console" w:hAnsi="Lucida Console"/>
+          <w:bCs/>
+          <w:noProof/>
+          <w:sz w:val="20"/>
+          <w:szCs w:val="20"/>
+          <w:lang w:val="en-US"/>
+        </w:rPr>
+      </w:pPr>
+      <w:r>
+        <w:rPr>
+          <w:rFonts w:ascii="Lucida Console" w:hAnsi="Lucida Console"/>
+          <w:bCs/>
+          <w:noProof/>
+          <w:sz w:val="20"/>
+          <w:szCs w:val="20"/>
+          <w:lang w:val="en-US"/>
+        </w:rPr>
+        <w:t xml:space="preserve">            value="Rectangle"</w:t>
+      </w:r>
+    </w:p>
+    <w:p>
+      <w:pPr>
+        <w:spacing w:line="360" w:lineRule="auto"/>
+        <w:rPr>
+          <w:rFonts w:ascii="Lucida Console" w:hAnsi="Lucida Console"/>
+          <w:bCs/>
+          <w:noProof/>
+          <w:sz w:val="20"/>
+          <w:szCs w:val="20"/>
+          <w:lang w:val="en-US"/>
+        </w:rPr>
+      </w:pPr>
+      <w:r>
+        <w:rPr>
+          <w:rFonts w:ascii="Lucida Console" w:hAnsi="Lucida Console"/>
+          <w:bCs/>
+          <w:noProof/>
+          <w:sz w:val="20"/>
+          <w:szCs w:val="20"/>
+          <w:lang w:val="en-US"/>
+        </w:rPr>
+        <w:t xml:space="preserve">        )</w:t>
+      </w:r>
+    </w:p>
+    <w:p>
+      <w:pPr>
+        <w:spacing w:line="360" w:lineRule="auto"/>
+        <w:rPr>
+          <w:rFonts w:ascii="Lucida Console" w:hAnsi="Lucida Console"/>
+          <w:bCs/>
+          <w:noProof/>
+          <w:sz w:val="20"/>
+          <w:szCs w:val="20"/>
+          <w:lang w:val="en-US"/>
+        </w:rPr>
+      </w:pPr>
+      <w:r>
+        <w:rPr>
+          <w:rFonts w:ascii="Lucida Console" w:hAnsi="Lucida Console"/>
+          <w:bCs/>
+          <w:noProof/>
+          <w:sz w:val="20"/>
+          <w:szCs w:val="20"/>
+          <w:lang w:val="en-US"/>
+        </w:rPr>
+        <w:t xml:space="preserve">        objects_menu.add_radiobutton(</w:t>
+      </w:r>
+    </w:p>
+    <w:p>
+      <w:pPr>
+        <w:spacing w:line="360" w:lineRule="auto"/>
+        <w:rPr>
+          <w:rFonts w:ascii="Lucida Console" w:hAnsi="Lucida Console"/>
+          <w:bCs/>
+          <w:noProof/>
+          <w:sz w:val="20"/>
+          <w:szCs w:val="20"/>
+          <w:lang w:val="en-US"/>
+        </w:rPr>
+      </w:pPr>
+      <w:r>
+        <w:rPr>
+          <w:rFonts w:ascii="Lucida Console" w:hAnsi="Lucida Console"/>
+          <w:bCs/>
+          <w:noProof/>
+          <w:sz w:val="20"/>
+          <w:szCs w:val="20"/>
+          <w:lang w:val="en-US"/>
+        </w:rPr>
+        <w:t xml:space="preserve">            label="Еліпс", </w:t>
+      </w:r>
+    </w:p>
+    <w:p>
+      <w:pPr>
+        <w:spacing w:line="360" w:lineRule="auto"/>
+        <w:rPr>
+          <w:rFonts w:ascii="Lucida Console" w:hAnsi="Lucida Console"/>
+          <w:bCs/>
+          <w:noProof/>
+          <w:sz w:val="20"/>
+          <w:szCs w:val="20"/>
+          <w:lang w:val="en-US"/>
+        </w:rPr>
+      </w:pPr>
+      <w:r>
+        <w:rPr>
+          <w:rFonts w:ascii="Lucida Console" w:hAnsi="Lucida Console"/>
+          <w:bCs/>
+          <w:noProof/>
+          <w:sz w:val="20"/>
+          <w:szCs w:val="20"/>
+          <w:lang w:val="en-US"/>
+        </w:rPr>
+        <w:t xml:space="preserve">            command=self._set_ellipse_editor, </w:t>
+      </w:r>
+    </w:p>
+    <w:p>
+      <w:pPr>
+        <w:spacing w:line="360" w:lineRule="auto"/>
+        <w:rPr>
+          <w:rFonts w:ascii="Lucida Console" w:hAnsi="Lucida Console"/>
+          <w:bCs/>
+          <w:noProof/>
+          <w:sz w:val="20"/>
+          <w:szCs w:val="20"/>
+          <w:lang w:val="en-US"/>
+        </w:rPr>
+      </w:pPr>
+      <w:r>
+        <w:rPr>
+          <w:rFonts w:ascii="Lucida Console" w:hAnsi="Lucida Console"/>
+          <w:bCs/>
+          <w:noProof/>
+          <w:sz w:val="20"/>
+          <w:szCs w:val="20"/>
+          <w:lang w:val="en-US"/>
+        </w:rPr>
+        <w:t xml:space="preserve">            variable=self.current_mode, </w:t>
+      </w:r>
+    </w:p>
+    <w:p>
+      <w:pPr>
+        <w:spacing w:line="360" w:lineRule="auto"/>
+        <w:rPr>
+          <w:rFonts w:ascii="Lucida Console" w:hAnsi="Lucida Console"/>
+          <w:bCs/>
+          <w:noProof/>
+          <w:sz w:val="20"/>
+          <w:szCs w:val="20"/>
+          <w:lang w:val="en-US"/>
+        </w:rPr>
+      </w:pPr>
+      <w:r>
+        <w:rPr>
+          <w:rFonts w:ascii="Lucida Console" w:hAnsi="Lucida Console"/>
+          <w:bCs/>
+          <w:noProof/>
+          <w:sz w:val="20"/>
+          <w:szCs w:val="20"/>
+          <w:lang w:val="en-US"/>
+        </w:rPr>
+        <w:t xml:space="preserve">            value="Ellipse"</w:t>
+      </w:r>
+    </w:p>
+    <w:p>
+      <w:pPr>
+        <w:spacing w:line="360" w:lineRule="auto"/>
+        <w:rPr>
+          <w:rFonts w:ascii="Lucida Console" w:hAnsi="Lucida Console"/>
+          <w:bCs/>
+          <w:noProof/>
+          <w:sz w:val="20"/>
+          <w:szCs w:val="20"/>
+          <w:lang w:val="en-US"/>
+        </w:rPr>
+      </w:pPr>
+      <w:r>
+        <w:rPr>
+          <w:rFonts w:ascii="Lucida Console" w:hAnsi="Lucida Console"/>
+          <w:bCs/>
+          <w:noProof/>
+          <w:sz w:val="20"/>
+          <w:szCs w:val="20"/>
+          <w:lang w:val="en-US"/>
+        </w:rPr>
+        <w:t xml:space="preserve">        )</w:t>
+      </w:r>
+    </w:p>
+    <w:p>
+      <w:pPr>
+        <w:spacing w:line="360" w:lineRule="auto"/>
+        <w:rPr>
+          <w:rFonts w:ascii="Lucida Console" w:hAnsi="Lucida Console"/>
+          <w:bCs/>
+          <w:noProof/>
+          <w:sz w:val="20"/>
+          <w:szCs w:val="20"/>
+          <w:lang w:val="en-US"/>
+        </w:rPr>
+      </w:pPr>
+      <w:r>
+        <w:rPr>
+          <w:rFonts w:ascii="Lucida Console" w:hAnsi="Lucida Console"/>
+          <w:bCs/>
+          <w:noProof/>
+          <w:sz w:val="20"/>
+          <w:szCs w:val="20"/>
+          <w:lang w:val="en-US"/>
+        </w:rPr>
+        <w:t xml:space="preserve">        </w:t>
+      </w:r>
+    </w:p>
+    <w:p>
+      <w:pPr>
+        <w:spacing w:line="360" w:lineRule="auto"/>
+        <w:rPr>
+          <w:rFonts w:ascii="Lucida Console" w:hAnsi="Lucida Console"/>
+          <w:bCs/>
+          <w:noProof/>
+          <w:sz w:val="20"/>
+          <w:szCs w:val="20"/>
+          <w:lang w:val="en-US"/>
+        </w:rPr>
+      </w:pPr>
+      <w:r>
+        <w:rPr>
+          <w:rFonts w:ascii="Lucida Console" w:hAnsi="Lucida Console"/>
+          <w:bCs/>
+          <w:noProof/>
+          <w:sz w:val="20"/>
+          <w:szCs w:val="20"/>
+          <w:lang w:val="en-US"/>
+        </w:rPr>
+        <w:t xml:space="preserve">        self.menu_bar.add_cascade(label="Objects", menu=objects_menu)</w:t>
+      </w:r>
+    </w:p>
+    <w:p>
+      <w:pPr>
+        <w:spacing w:line="360" w:lineRule="auto"/>
+        <w:rPr>
+          <w:rFonts w:ascii="Lucida Console" w:hAnsi="Lucida Console"/>
+          <w:bCs/>
+          <w:noProof/>
+          <w:sz w:val="20"/>
+          <w:szCs w:val="20"/>
+          <w:lang w:val="en-US"/>
+        </w:rPr>
+      </w:pPr>
+      <w:r>
+        <w:rPr>
+          <w:rFonts w:ascii="Lucida Console" w:hAnsi="Lucida Console"/>
+          <w:bCs/>
+          <w:noProof/>
+          <w:sz w:val="20"/>
+          <w:szCs w:val="20"/>
+          <w:lang w:val="en-US"/>
+        </w:rPr>
+        <w:t xml:space="preserve">    </w:t>
+      </w:r>
+    </w:p>
+    <w:p>
+      <w:pPr>
+        <w:spacing w:line="360" w:lineRule="auto"/>
+        <w:rPr>
+          <w:rFonts w:ascii="Lucida Console" w:hAnsi="Lucida Console"/>
+          <w:bCs/>
+          <w:noProof/>
+          <w:sz w:val="20"/>
+          <w:szCs w:val="20"/>
+          <w:lang w:val="en-US"/>
+        </w:rPr>
+      </w:pPr>
+      <w:r>
+        <w:rPr>
+          <w:rFonts w:ascii="Lucida Console" w:hAnsi="Lucida Console"/>
+          <w:bCs/>
+          <w:noProof/>
+          <w:sz w:val="20"/>
+          <w:szCs w:val="20"/>
+          <w:lang w:val="en-US"/>
+        </w:rPr>
+        <w:t xml:space="preserve">    def _create_help_menu(self):</w:t>
+      </w:r>
+    </w:p>
+    <w:p>
+      <w:pPr>
+        <w:spacing w:line="360" w:lineRule="auto"/>
+        <w:rPr>
+          <w:rFonts w:ascii="Lucida Console" w:hAnsi="Lucida Console"/>
+          <w:bCs/>
+          <w:noProof/>
+          <w:sz w:val="20"/>
+          <w:szCs w:val="20"/>
+          <w:lang w:val="en-US"/>
+        </w:rPr>
+      </w:pPr>
+      <w:r>
+        <w:rPr>
+          <w:rFonts w:ascii="Lucida Console" w:hAnsi="Lucida Console"/>
+          <w:bCs/>
+          <w:noProof/>
+          <w:sz w:val="20"/>
+          <w:szCs w:val="20"/>
+          <w:lang w:val="en-US"/>
+        </w:rPr>
+        <w:t xml:space="preserve">        help_menu = tk.Menu(self.menu_bar, tearoff=0)</w:t>
+      </w:r>
+    </w:p>
+    <w:p>
+      <w:pPr>
+        <w:spacing w:line="360" w:lineRule="auto"/>
+        <w:rPr>
+          <w:rFonts w:ascii="Lucida Console" w:hAnsi="Lucida Console"/>
+          <w:bCs/>
+          <w:noProof/>
+          <w:sz w:val="20"/>
+          <w:szCs w:val="20"/>
+          <w:lang w:val="en-US"/>
+        </w:rPr>
+      </w:pPr>
+      <w:r>
+        <w:rPr>
+          <w:rFonts w:ascii="Lucida Console" w:hAnsi="Lucida Console"/>
+          <w:bCs/>
+          <w:noProof/>
+          <w:sz w:val="20"/>
+          <w:szCs w:val="20"/>
+          <w:lang w:val="en-US"/>
+        </w:rPr>
+        <w:t xml:space="preserve">        help_menu.add_command(label="About", command=self._show_lab_information)</w:t>
+      </w:r>
+    </w:p>
+    <w:p>
+      <w:pPr>
+        <w:spacing w:line="360" w:lineRule="auto"/>
+        <w:rPr>
+          <w:rFonts w:ascii="Lucida Console" w:hAnsi="Lucida Console"/>
+          <w:bCs/>
+          <w:noProof/>
+          <w:sz w:val="20"/>
+          <w:szCs w:val="20"/>
+          <w:lang w:val="en-US"/>
+        </w:rPr>
+      </w:pPr>
+      <w:r>
+        <w:rPr>
+          <w:rFonts w:ascii="Lucida Console" w:hAnsi="Lucida Console"/>
+          <w:bCs/>
+          <w:noProof/>
+          <w:sz w:val="20"/>
+          <w:szCs w:val="20"/>
+          <w:lang w:val="en-US"/>
+        </w:rPr>
+        <w:t xml:space="preserve">        self.menu_bar.add_cascade(label="Help", menu=help_menu)</w:t>
+      </w:r>
+    </w:p>
+    <w:p>
+      <w:pPr>
+        <w:spacing w:line="360" w:lineRule="auto"/>
+        <w:rPr>
+          <w:rFonts w:ascii="Lucida Console" w:hAnsi="Lucida Console"/>
+          <w:bCs/>
+          <w:noProof/>
+          <w:sz w:val="20"/>
+          <w:szCs w:val="20"/>
+          <w:lang w:val="en-US"/>
+        </w:rPr>
+      </w:pPr>
+      <w:r>
+        <w:rPr>
+          <w:rFonts w:ascii="Lucida Console" w:hAnsi="Lucida Console"/>
+          <w:bCs/>
+          <w:noProof/>
+          <w:sz w:val="20"/>
+          <w:szCs w:val="20"/>
+          <w:lang w:val="en-US"/>
+        </w:rPr>
+        <w:t xml:space="preserve">    </w:t>
+      </w:r>
+    </w:p>
+    <w:p>
+      <w:pPr>
+        <w:spacing w:line="360" w:lineRule="auto"/>
+        <w:rPr>
+          <w:rFonts w:ascii="Lucida Console" w:hAnsi="Lucida Console"/>
+          <w:bCs/>
+          <w:noProof/>
+          <w:sz w:val="20"/>
+          <w:szCs w:val="20"/>
+          <w:lang w:val="en-US"/>
+        </w:rPr>
+      </w:pPr>
+      <w:r>
+        <w:rPr>
+          <w:rFonts w:ascii="Lucida Console" w:hAnsi="Lucida Console"/>
+          <w:bCs/>
+          <w:noProof/>
+          <w:sz w:val="20"/>
+          <w:szCs w:val="20"/>
+          <w:lang w:val="en-US"/>
+        </w:rPr>
+        <w:t xml:space="preserve">    def _set_point_editor(self):</w:t>
+      </w:r>
+    </w:p>
+    <w:p>
+      <w:pPr>
+        <w:spacing w:line="360" w:lineRule="auto"/>
+        <w:rPr>
+          <w:rFonts w:ascii="Lucida Console" w:hAnsi="Lucida Console"/>
+          <w:bCs/>
+          <w:noProof/>
+          <w:sz w:val="20"/>
+          <w:szCs w:val="20"/>
+          <w:lang w:val="en-US"/>
+        </w:rPr>
+      </w:pPr>
+      <w:r>
+        <w:rPr>
+          <w:rFonts w:ascii="Lucida Console" w:hAnsi="Lucida Console"/>
+          <w:bCs/>
+          <w:noProof/>
+          <w:sz w:val="20"/>
+          <w:szCs w:val="20"/>
+          <w:lang w:val="en-US"/>
+        </w:rPr>
+        <w:t xml:space="preserve">        self.editor_manager.start_point_editor()</w:t>
+      </w:r>
+    </w:p>
+    <w:p>
+      <w:pPr>
+        <w:spacing w:line="360" w:lineRule="auto"/>
+        <w:rPr>
+          <w:rFonts w:ascii="Lucida Console" w:hAnsi="Lucida Console"/>
+          <w:bCs/>
+          <w:noProof/>
+          <w:sz w:val="20"/>
+          <w:szCs w:val="20"/>
+          <w:lang w:val="en-US"/>
+        </w:rPr>
+      </w:pPr>
+      <w:r>
+        <w:rPr>
+          <w:rFonts w:ascii="Lucida Console" w:hAnsi="Lucida Console"/>
+          <w:bCs/>
+          <w:noProof/>
+          <w:sz w:val="20"/>
+          <w:szCs w:val="20"/>
+          <w:lang w:val="en-US"/>
+        </w:rPr>
+        <w:t xml:space="preserve">        self.current_mode.set("Point")</w:t>
+      </w:r>
+    </w:p>
+    <w:p>
+      <w:pPr>
+        <w:spacing w:line="360" w:lineRule="auto"/>
+        <w:rPr>
+          <w:rFonts w:ascii="Lucida Console" w:hAnsi="Lucida Console"/>
+          <w:bCs/>
+          <w:noProof/>
+          <w:sz w:val="20"/>
+          <w:szCs w:val="20"/>
+          <w:lang w:val="en-US"/>
+        </w:rPr>
+      </w:pPr>
+      <w:r>
+        <w:rPr>
+          <w:rFonts w:ascii="Lucida Console" w:hAnsi="Lucida Console"/>
+          <w:bCs/>
+          <w:noProof/>
+          <w:sz w:val="20"/>
+          <w:szCs w:val="20"/>
+          <w:lang w:val="en-US"/>
+        </w:rPr>
+        <w:t xml:space="preserve">        self.editor_manager.on_menu_popup()</w:t>
+      </w:r>
+    </w:p>
+    <w:p>
+      <w:pPr>
+        <w:spacing w:line="360" w:lineRule="auto"/>
+        <w:rPr>
+          <w:rFonts w:ascii="Lucida Console" w:hAnsi="Lucida Console"/>
+          <w:bCs/>
+          <w:noProof/>
+          <w:sz w:val="20"/>
+          <w:szCs w:val="20"/>
+          <w:lang w:val="en-US"/>
+        </w:rPr>
+      </w:pPr>
+      <w:r>
+        <w:rPr>
+          <w:rFonts w:ascii="Lucida Console" w:hAnsi="Lucida Console"/>
+          <w:bCs/>
+          <w:noProof/>
+          <w:sz w:val="20"/>
+          <w:szCs w:val="20"/>
+          <w:lang w:val="en-US"/>
+        </w:rPr>
+        <w:t xml:space="preserve">        self.main_window.title("Lab2 - Point Mode")</w:t>
+      </w:r>
+    </w:p>
+    <w:p>
+      <w:pPr>
+        <w:spacing w:line="360" w:lineRule="auto"/>
+        <w:rPr>
+          <w:rFonts w:ascii="Lucida Console" w:hAnsi="Lucida Console"/>
+          <w:bCs/>
+          <w:noProof/>
+          <w:sz w:val="20"/>
+          <w:szCs w:val="20"/>
+          <w:lang w:val="en-US"/>
+        </w:rPr>
+      </w:pPr>
+      <w:r>
+        <w:rPr>
+          <w:rFonts w:ascii="Lucida Console" w:hAnsi="Lucida Console"/>
+          <w:bCs/>
+          <w:noProof/>
+          <w:sz w:val="20"/>
+          <w:szCs w:val="20"/>
+          <w:lang w:val="en-US"/>
+        </w:rPr>
+        <w:t xml:space="preserve">    </w:t>
+      </w:r>
+    </w:p>
+    <w:p>
+      <w:pPr>
+        <w:spacing w:line="360" w:lineRule="auto"/>
+        <w:rPr>
+          <w:rFonts w:ascii="Lucida Console" w:hAnsi="Lucida Console"/>
+          <w:bCs/>
+          <w:noProof/>
+          <w:sz w:val="20"/>
+          <w:szCs w:val="20"/>
+          <w:lang w:val="en-US"/>
+        </w:rPr>
+      </w:pPr>
+      <w:r>
+        <w:rPr>
+          <w:rFonts w:ascii="Lucida Console" w:hAnsi="Lucida Console"/>
+          <w:bCs/>
+          <w:noProof/>
+          <w:sz w:val="20"/>
+          <w:szCs w:val="20"/>
+          <w:lang w:val="en-US"/>
+        </w:rPr>
+        <w:t xml:space="preserve">    def _set_line_editor(self):</w:t>
+      </w:r>
+    </w:p>
+    <w:p>
+      <w:pPr>
+        <w:spacing w:line="360" w:lineRule="auto"/>
+        <w:rPr>
+          <w:rFonts w:ascii="Lucida Console" w:hAnsi="Lucida Console"/>
+          <w:bCs/>
+          <w:noProof/>
+          <w:sz w:val="20"/>
+          <w:szCs w:val="20"/>
+          <w:lang w:val="en-US"/>
+        </w:rPr>
+      </w:pPr>
+      <w:r>
+        <w:rPr>
+          <w:rFonts w:ascii="Lucida Console" w:hAnsi="Lucida Console"/>
+          <w:bCs/>
+          <w:noProof/>
+          <w:sz w:val="20"/>
+          <w:szCs w:val="20"/>
+          <w:lang w:val="en-US"/>
+        </w:rPr>
+        <w:t xml:space="preserve">        self.editor_manager.start_line_editor()</w:t>
+      </w:r>
+    </w:p>
+    <w:p>
+      <w:pPr>
+        <w:spacing w:line="360" w:lineRule="auto"/>
+        <w:rPr>
+          <w:rFonts w:ascii="Lucida Console" w:hAnsi="Lucida Console"/>
+          <w:bCs/>
+          <w:noProof/>
+          <w:sz w:val="20"/>
+          <w:szCs w:val="20"/>
+          <w:lang w:val="en-US"/>
+        </w:rPr>
+      </w:pPr>
+      <w:r>
+        <w:rPr>
+          <w:rFonts w:ascii="Lucida Console" w:hAnsi="Lucida Console"/>
+          <w:bCs/>
+          <w:noProof/>
+          <w:sz w:val="20"/>
+          <w:szCs w:val="20"/>
+          <w:lang w:val="en-US"/>
+        </w:rPr>
+        <w:lastRenderedPageBreak/>
+        <w:t xml:space="preserve">        self.current_mode.set("Line")</w:t>
+      </w:r>
+    </w:p>
+    <w:p>
+      <w:pPr>
+        <w:spacing w:line="360" w:lineRule="auto"/>
+        <w:rPr>
+          <w:rFonts w:ascii="Lucida Console" w:hAnsi="Lucida Console"/>
+          <w:bCs/>
+          <w:noProof/>
+          <w:sz w:val="20"/>
+          <w:szCs w:val="20"/>
+          <w:lang w:val="en-US"/>
+        </w:rPr>
+      </w:pPr>
+      <w:r>
+        <w:rPr>
+          <w:rFonts w:ascii="Lucida Console" w:hAnsi="Lucida Console"/>
+          <w:bCs/>
+          <w:noProof/>
+          <w:sz w:val="20"/>
+          <w:szCs w:val="20"/>
+          <w:lang w:val="en-US"/>
+        </w:rPr>
+        <w:t xml:space="preserve">        self.editor_manager.on_menu_popup()</w:t>
+      </w:r>
+    </w:p>
+    <w:p>
+      <w:pPr>
+        <w:spacing w:line="360" w:lineRule="auto"/>
+        <w:rPr>
+          <w:rFonts w:ascii="Lucida Console" w:hAnsi="Lucida Console"/>
+          <w:bCs/>
+          <w:noProof/>
+          <w:sz w:val="20"/>
+          <w:szCs w:val="20"/>
+          <w:lang w:val="en-US"/>
+        </w:rPr>
+      </w:pPr>
+      <w:r>
+        <w:rPr>
+          <w:rFonts w:ascii="Lucida Console" w:hAnsi="Lucida Console"/>
+          <w:bCs/>
+          <w:noProof/>
+          <w:sz w:val="20"/>
+          <w:szCs w:val="20"/>
+          <w:lang w:val="en-US"/>
+        </w:rPr>
+        <w:t xml:space="preserve">        self.main_window.title("Lab2 - Line Mode")</w:t>
+      </w:r>
+    </w:p>
+    <w:p>
+      <w:pPr>
+        <w:spacing w:line="360" w:lineRule="auto"/>
+        <w:rPr>
+          <w:rFonts w:ascii="Lucida Console" w:hAnsi="Lucida Console"/>
+          <w:bCs/>
+          <w:noProof/>
+          <w:sz w:val="20"/>
+          <w:szCs w:val="20"/>
+          <w:lang w:val="en-US"/>
+        </w:rPr>
+      </w:pPr>
+      <w:r>
+        <w:rPr>
+          <w:rFonts w:ascii="Lucida Console" w:hAnsi="Lucida Console"/>
+          <w:bCs/>
+          <w:noProof/>
+          <w:sz w:val="20"/>
+          <w:szCs w:val="20"/>
+          <w:lang w:val="en-US"/>
+        </w:rPr>
+        <w:t xml:space="preserve">    </w:t>
+      </w:r>
+    </w:p>
+    <w:p>
+      <w:pPr>
+        <w:spacing w:line="360" w:lineRule="auto"/>
+        <w:rPr>
+          <w:rFonts w:ascii="Lucida Console" w:hAnsi="Lucida Console"/>
+          <w:bCs/>
+          <w:noProof/>
+          <w:sz w:val="20"/>
+          <w:szCs w:val="20"/>
+          <w:lang w:val="en-US"/>
+        </w:rPr>
+      </w:pPr>
+      <w:r>
+        <w:rPr>
+          <w:rFonts w:ascii="Lucida Console" w:hAnsi="Lucida Console"/>
+          <w:bCs/>
+          <w:noProof/>
+          <w:sz w:val="20"/>
+          <w:szCs w:val="20"/>
+          <w:lang w:val="en-US"/>
+        </w:rPr>
+        <w:t xml:space="preserve">    def _set_rect_editor(self):</w:t>
+      </w:r>
+    </w:p>
+    <w:p>
+      <w:pPr>
+        <w:spacing w:line="360" w:lineRule="auto"/>
+        <w:rPr>
+          <w:rFonts w:ascii="Lucida Console" w:hAnsi="Lucida Console"/>
+          <w:bCs/>
+          <w:noProof/>
+          <w:sz w:val="20"/>
+          <w:szCs w:val="20"/>
+          <w:lang w:val="en-US"/>
+        </w:rPr>
+      </w:pPr>
+      <w:r>
+        <w:rPr>
+          <w:rFonts w:ascii="Lucida Console" w:hAnsi="Lucida Console"/>
+          <w:bCs/>
+          <w:noProof/>
+          <w:sz w:val="20"/>
+          <w:szCs w:val="20"/>
+          <w:lang w:val="en-US"/>
+        </w:rPr>
+        <w:t xml:space="preserve">        self.editor_manager.start_rect_editor()</w:t>
+      </w:r>
+    </w:p>
+    <w:p>
+      <w:pPr>
+        <w:spacing w:line="360" w:lineRule="auto"/>
+        <w:rPr>
+          <w:rFonts w:ascii="Lucida Console" w:hAnsi="Lucida Console"/>
+          <w:bCs/>
+          <w:noProof/>
+          <w:sz w:val="20"/>
+          <w:szCs w:val="20"/>
+          <w:lang w:val="en-US"/>
+        </w:rPr>
+      </w:pPr>
+      <w:r>
+        <w:rPr>
+          <w:rFonts w:ascii="Lucida Console" w:hAnsi="Lucida Console"/>
+          <w:bCs/>
+          <w:noProof/>
+          <w:sz w:val="20"/>
+          <w:szCs w:val="20"/>
+          <w:lang w:val="en-US"/>
+        </w:rPr>
+        <w:t xml:space="preserve">        self.current_mode.set("Rectangle")</w:t>
+      </w:r>
+    </w:p>
+    <w:p>
+      <w:pPr>
+        <w:spacing w:line="360" w:lineRule="auto"/>
+        <w:rPr>
+          <w:rFonts w:ascii="Lucida Console" w:hAnsi="Lucida Console"/>
+          <w:bCs/>
+          <w:noProof/>
+          <w:sz w:val="20"/>
+          <w:szCs w:val="20"/>
+          <w:lang w:val="en-US"/>
+        </w:rPr>
+      </w:pPr>
+      <w:r>
+        <w:rPr>
+          <w:rFonts w:ascii="Lucida Console" w:hAnsi="Lucida Console"/>
+          <w:bCs/>
+          <w:noProof/>
+          <w:sz w:val="20"/>
+          <w:szCs w:val="20"/>
+          <w:lang w:val="en-US"/>
+        </w:rPr>
+        <w:t xml:space="preserve">        self.editor_manager.on_menu_popup()</w:t>
+      </w:r>
+    </w:p>
+    <w:p>
+      <w:pPr>
+        <w:spacing w:line="360" w:lineRule="auto"/>
+        <w:rPr>
+          <w:rFonts w:ascii="Lucida Console" w:hAnsi="Lucida Console"/>
+          <w:bCs/>
+          <w:noProof/>
+          <w:sz w:val="20"/>
+          <w:szCs w:val="20"/>
+          <w:lang w:val="en-US"/>
+        </w:rPr>
+      </w:pPr>
+      <w:r>
+        <w:rPr>
+          <w:rFonts w:ascii="Lucida Console" w:hAnsi="Lucida Console"/>
+          <w:bCs/>
+          <w:noProof/>
+          <w:sz w:val="20"/>
+          <w:szCs w:val="20"/>
+          <w:lang w:val="en-US"/>
+        </w:rPr>
+        <w:t xml:space="preserve">        self.main_window.title("Lab2 - Rectangle Mode")</w:t>
+      </w:r>
+    </w:p>
+    <w:p>
+      <w:pPr>
+        <w:spacing w:line="360" w:lineRule="auto"/>
+        <w:rPr>
+          <w:rFonts w:ascii="Lucida Console" w:hAnsi="Lucida Console"/>
+          <w:bCs/>
+          <w:noProof/>
+          <w:sz w:val="20"/>
+          <w:szCs w:val="20"/>
+          <w:lang w:val="en-US"/>
+        </w:rPr>
+      </w:pPr>
+      <w:r>
+        <w:rPr>
+          <w:rFonts w:ascii="Lucida Console" w:hAnsi="Lucida Console"/>
+          <w:bCs/>
+          <w:noProof/>
+          <w:sz w:val="20"/>
+          <w:szCs w:val="20"/>
+          <w:lang w:val="en-US"/>
+        </w:rPr>
+        <w:t xml:space="preserve">    </w:t>
+      </w:r>
+    </w:p>
+    <w:p>
+      <w:pPr>
+        <w:spacing w:line="360" w:lineRule="auto"/>
+        <w:rPr>
+          <w:rFonts w:ascii="Lucida Console" w:hAnsi="Lucida Console"/>
+          <w:bCs/>
+          <w:noProof/>
+          <w:sz w:val="20"/>
+          <w:szCs w:val="20"/>
+          <w:lang w:val="en-US"/>
+        </w:rPr>
+      </w:pPr>
+      <w:r>
+        <w:rPr>
+          <w:rFonts w:ascii="Lucida Console" w:hAnsi="Lucida Console"/>
+          <w:bCs/>
+          <w:noProof/>
+          <w:sz w:val="20"/>
+          <w:szCs w:val="20"/>
+          <w:lang w:val="en-US"/>
+        </w:rPr>
+        <w:t xml:space="preserve">    def _set_ellipse_editor(self):</w:t>
+      </w:r>
+    </w:p>
+    <w:p>
+      <w:pPr>
+        <w:spacing w:line="360" w:lineRule="auto"/>
+        <w:rPr>
+          <w:rFonts w:ascii="Lucida Console" w:hAnsi="Lucida Console"/>
+          <w:bCs/>
+          <w:noProof/>
+          <w:sz w:val="20"/>
+          <w:szCs w:val="20"/>
+          <w:lang w:val="en-US"/>
+        </w:rPr>
+      </w:pPr>
+      <w:r>
+        <w:rPr>
+          <w:rFonts w:ascii="Lucida Console" w:hAnsi="Lucida Console"/>
+          <w:bCs/>
+          <w:noProof/>
+          <w:sz w:val="20"/>
+          <w:szCs w:val="20"/>
+          <w:lang w:val="en-US"/>
+        </w:rPr>
+        <w:t xml:space="preserve">        self.editor_manager.start_ellipse_editor()</w:t>
+      </w:r>
+    </w:p>
+    <w:p>
+      <w:pPr>
+        <w:spacing w:line="360" w:lineRule="auto"/>
+        <w:rPr>
+          <w:rFonts w:ascii="Lucida Console" w:hAnsi="Lucida Console"/>
+          <w:bCs/>
+          <w:noProof/>
+          <w:sz w:val="20"/>
+          <w:szCs w:val="20"/>
+          <w:lang w:val="en-US"/>
+        </w:rPr>
+      </w:pPr>
+      <w:r>
+        <w:rPr>
+          <w:rFonts w:ascii="Lucida Console" w:hAnsi="Lucida Console"/>
+          <w:bCs/>
+          <w:noProof/>
+          <w:sz w:val="20"/>
+          <w:szCs w:val="20"/>
+          <w:lang w:val="en-US"/>
+        </w:rPr>
+        <w:t xml:space="preserve">        self.current_mode.set("Ellipse")</w:t>
+      </w:r>
+    </w:p>
+    <w:p>
+      <w:pPr>
+        <w:spacing w:line="360" w:lineRule="auto"/>
+        <w:rPr>
+          <w:rFonts w:ascii="Lucida Console" w:hAnsi="Lucida Console"/>
+          <w:bCs/>
+          <w:noProof/>
+          <w:sz w:val="20"/>
+          <w:szCs w:val="20"/>
+          <w:lang w:val="en-US"/>
+        </w:rPr>
+      </w:pPr>
+      <w:r>
+        <w:rPr>
+          <w:rFonts w:ascii="Lucida Console" w:hAnsi="Lucida Console"/>
+          <w:bCs/>
+          <w:noProof/>
+          <w:sz w:val="20"/>
+          <w:szCs w:val="20"/>
+          <w:lang w:val="en-US"/>
+        </w:rPr>
+        <w:t xml:space="preserve">        self.editor_manager.on_menu_popup()</w:t>
+      </w:r>
+    </w:p>
+    <w:p>
+      <w:pPr>
+        <w:spacing w:line="360" w:lineRule="auto"/>
+        <w:rPr>
+          <w:rFonts w:ascii="Lucida Console" w:hAnsi="Lucida Console"/>
+          <w:bCs/>
+          <w:noProof/>
+          <w:sz w:val="20"/>
+          <w:szCs w:val="20"/>
+          <w:lang w:val="en-US"/>
+        </w:rPr>
+      </w:pPr>
+      <w:r>
+        <w:rPr>
+          <w:rFonts w:ascii="Lucida Console" w:hAnsi="Lucida Console"/>
+          <w:bCs/>
+          <w:noProof/>
+          <w:sz w:val="20"/>
+          <w:szCs w:val="20"/>
+          <w:lang w:val="en-US"/>
+        </w:rPr>
+        <w:t xml:space="preserve">        self.main_window.title("Lab2 - Ellipse Mode")</w:t>
+      </w:r>
+    </w:p>
+    <w:p>
+      <w:pPr>
+        <w:spacing w:line="360" w:lineRule="auto"/>
+        <w:rPr>
+          <w:rFonts w:ascii="Lucida Console" w:hAnsi="Lucida Console"/>
+          <w:bCs/>
+          <w:noProof/>
+          <w:sz w:val="20"/>
+          <w:szCs w:val="20"/>
+          <w:lang w:val="en-US"/>
+        </w:rPr>
+      </w:pPr>
+      <w:r>
+        <w:rPr>
+          <w:rFonts w:ascii="Lucida Console" w:hAnsi="Lucida Console"/>
+          <w:bCs/>
+          <w:noProof/>
+          <w:sz w:val="20"/>
+          <w:szCs w:val="20"/>
+          <w:lang w:val="en-US"/>
+        </w:rPr>
+        <w:t xml:space="preserve">    </w:t>
+      </w:r>
+    </w:p>
+    <w:p>
+      <w:pPr>
+        <w:spacing w:line="360" w:lineRule="auto"/>
+        <w:rPr>
+          <w:rFonts w:ascii="Lucida Console" w:hAnsi="Lucida Console"/>
+          <w:bCs/>
+          <w:noProof/>
+          <w:sz w:val="20"/>
+          <w:szCs w:val="20"/>
+          <w:lang w:val="en-US"/>
+        </w:rPr>
+      </w:pPr>
+      <w:r>
+        <w:rPr>
+          <w:rFonts w:ascii="Lucida Console" w:hAnsi="Lucida Console"/>
+          <w:bCs/>
+          <w:noProof/>
+          <w:sz w:val="20"/>
+          <w:szCs w:val="20"/>
+          <w:lang w:val="en-US"/>
+        </w:rPr>
+        <w:t xml:space="preserve">    def _show_lab_information(self):</w:t>
+      </w:r>
+    </w:p>
+    <w:p>
+      <w:pPr>
+        <w:spacing w:line="360" w:lineRule="auto"/>
+        <w:rPr>
+          <w:rFonts w:ascii="Lucida Console" w:hAnsi="Lucida Console"/>
+          <w:bCs/>
+          <w:noProof/>
+          <w:sz w:val="20"/>
+          <w:szCs w:val="20"/>
+          <w:lang w:val="en-US"/>
+        </w:rPr>
+      </w:pPr>
+      <w:r>
+        <w:rPr>
+          <w:rFonts w:ascii="Lucida Console" w:hAnsi="Lucida Console"/>
+          <w:bCs/>
+          <w:noProof/>
+          <w:sz w:val="20"/>
+          <w:szCs w:val="20"/>
+          <w:lang w:val="en-US"/>
+        </w:rPr>
+        <w:t xml:space="preserve">        messagebox.showinfo("Info", "Lab 2 is working fine\n(c) Copyright 2025")</w:t>
+      </w:r>
+    </w:p>
+    <w:p>
+      <w:pPr>
+        <w:spacing w:line="360" w:lineRule="auto"/>
+        <w:rPr>
+          <w:rFonts w:ascii="Lucida Console" w:hAnsi="Lucida Console"/>
+          <w:bCs/>
+          <w:noProof/>
+          <w:sz w:val="20"/>
+          <w:szCs w:val="20"/>
+          <w:lang w:val="en-US"/>
+        </w:rPr>
+      </w:pPr>
+      <w:r>
+        <w:rPr>
+          <w:rFonts w:ascii="Lucida Console" w:hAnsi="Lucida Console"/>
+          <w:bCs/>
+          <w:noProof/>
+          <w:sz w:val="20"/>
+          <w:szCs w:val="20"/>
+          <w:lang w:val="en-US"/>
+        </w:rPr>
+        <w:t xml:space="preserve">    </w:t>
+      </w:r>
+    </w:p>
+    <w:p>
+      <w:pPr>
+        <w:spacing w:line="360" w:lineRule="auto"/>
+        <w:rPr>
+          <w:rFonts w:ascii="Lucida Console" w:hAnsi="Lucida Console"/>
+          <w:bCs/>
+          <w:noProof/>
+          <w:sz w:val="20"/>
+          <w:szCs w:val="20"/>
+          <w:lang w:val="en-US"/>
+        </w:rPr>
+      </w:pPr>
+      <w:r>
+        <w:rPr>
+          <w:rFonts w:ascii="Lucida Console" w:hAnsi="Lucida Console"/>
+          <w:bCs/>
+          <w:noProof/>
+          <w:sz w:val="20"/>
+          <w:szCs w:val="20"/>
+          <w:lang w:val="en-US"/>
+        </w:rPr>
+        <w:t xml:space="preserve">    def _bind_events(self):</w:t>
+      </w:r>
+    </w:p>
+    <w:p>
+      <w:pPr>
+        <w:spacing w:line="360" w:lineRule="auto"/>
+        <w:rPr>
+          <w:rFonts w:ascii="Lucida Console" w:hAnsi="Lucida Console"/>
+          <w:bCs/>
+          <w:noProof/>
+          <w:sz w:val="20"/>
+          <w:szCs w:val="20"/>
+          <w:lang w:val="en-US"/>
+        </w:rPr>
+      </w:pPr>
+      <w:r>
+        <w:rPr>
+          <w:rFonts w:ascii="Lucida Console" w:hAnsi="Lucida Console"/>
+          <w:bCs/>
+          <w:noProof/>
+          <w:sz w:val="20"/>
+          <w:szCs w:val="20"/>
+          <w:lang w:val="en-US"/>
+        </w:rPr>
+        <w:t xml:space="preserve">        self.canvas.bind("&lt;Button-1&gt;", self._on_click)</w:t>
+      </w:r>
+    </w:p>
+    <w:p>
+      <w:pPr>
+        <w:spacing w:line="360" w:lineRule="auto"/>
+        <w:rPr>
+          <w:rFonts w:ascii="Lucida Console" w:hAnsi="Lucida Console"/>
+          <w:bCs/>
+          <w:noProof/>
+          <w:sz w:val="20"/>
+          <w:szCs w:val="20"/>
+          <w:lang w:val="en-US"/>
+        </w:rPr>
+      </w:pPr>
+      <w:r>
+        <w:rPr>
+          <w:rFonts w:ascii="Lucida Console" w:hAnsi="Lucida Console"/>
+          <w:bCs/>
+          <w:noProof/>
+          <w:sz w:val="20"/>
+          <w:szCs w:val="20"/>
+          <w:lang w:val="en-US"/>
+        </w:rPr>
+        <w:t xml:space="preserve">        self.canvas.bind("&lt;B1-Motion&gt;", self._on_drag)</w:t>
+      </w:r>
+    </w:p>
+    <w:p>
+      <w:pPr>
+        <w:spacing w:line="360" w:lineRule="auto"/>
+        <w:rPr>
+          <w:rFonts w:ascii="Lucida Console" w:hAnsi="Lucida Console"/>
+          <w:bCs/>
+          <w:noProof/>
+          <w:sz w:val="20"/>
+          <w:szCs w:val="20"/>
+          <w:lang w:val="en-US"/>
+        </w:rPr>
+      </w:pPr>
+      <w:r>
+        <w:rPr>
+          <w:rFonts w:ascii="Lucida Console" w:hAnsi="Lucida Console"/>
+          <w:bCs/>
+          <w:noProof/>
+          <w:sz w:val="20"/>
+          <w:szCs w:val="20"/>
+          <w:lang w:val="en-US"/>
+        </w:rPr>
+        <w:t xml:space="preserve">        self.canvas.bind("&lt;ButtonRelease-1&gt;", self._on_drop)</w:t>
+      </w:r>
+    </w:p>
+    <w:p>
+      <w:pPr>
+        <w:spacing w:line="360" w:lineRule="auto"/>
+        <w:rPr>
+          <w:rFonts w:ascii="Lucida Console" w:hAnsi="Lucida Console"/>
+          <w:bCs/>
+          <w:noProof/>
+          <w:sz w:val="20"/>
+          <w:szCs w:val="20"/>
+          <w:lang w:val="en-US"/>
+        </w:rPr>
+      </w:pPr>
+      <w:r>
+        <w:rPr>
+          <w:rFonts w:ascii="Lucida Console" w:hAnsi="Lucida Console"/>
+          <w:bCs/>
+          <w:noProof/>
+          <w:sz w:val="20"/>
+          <w:szCs w:val="20"/>
+          <w:lang w:val="en-US"/>
+        </w:rPr>
+        <w:t xml:space="preserve">    </w:t>
+      </w:r>
+    </w:p>
+    <w:p>
+      <w:pPr>
+        <w:spacing w:line="360" w:lineRule="auto"/>
+        <w:rPr>
+          <w:rFonts w:ascii="Lucida Console" w:hAnsi="Lucida Console"/>
+          <w:bCs/>
+          <w:noProof/>
+          <w:sz w:val="20"/>
+          <w:szCs w:val="20"/>
+          <w:lang w:val="en-US"/>
+        </w:rPr>
+      </w:pPr>
+      <w:r>
+        <w:rPr>
+          <w:rFonts w:ascii="Lucida Console" w:hAnsi="Lucida Console"/>
+          <w:bCs/>
+          <w:noProof/>
+          <w:sz w:val="20"/>
+          <w:szCs w:val="20"/>
+          <w:lang w:val="en-US"/>
+        </w:rPr>
+        <w:t xml:space="preserve">    def _on_click(self, event):</w:t>
+      </w:r>
+    </w:p>
+    <w:p>
+      <w:pPr>
+        <w:spacing w:line="360" w:lineRule="auto"/>
+        <w:rPr>
+          <w:rFonts w:ascii="Lucida Console" w:hAnsi="Lucida Console"/>
+          <w:bCs/>
+          <w:noProof/>
+          <w:sz w:val="20"/>
+          <w:szCs w:val="20"/>
+          <w:lang w:val="en-US"/>
+        </w:rPr>
+      </w:pPr>
+      <w:r>
+        <w:rPr>
+          <w:rFonts w:ascii="Lucida Console" w:hAnsi="Lucida Console"/>
+          <w:bCs/>
+          <w:noProof/>
+          <w:sz w:val="20"/>
+          <w:szCs w:val="20"/>
+          <w:lang w:val="en-US"/>
+        </w:rPr>
+        <w:t xml:space="preserve">        self.editor_manager.on_click(event.x, event.y)</w:t>
+      </w:r>
+    </w:p>
+    <w:p>
+      <w:pPr>
+        <w:spacing w:line="360" w:lineRule="auto"/>
+        <w:rPr>
+          <w:rFonts w:ascii="Lucida Console" w:hAnsi="Lucida Console"/>
+          <w:bCs/>
+          <w:noProof/>
+          <w:sz w:val="20"/>
+          <w:szCs w:val="20"/>
+          <w:lang w:val="en-US"/>
+        </w:rPr>
+      </w:pPr>
+      <w:r>
+        <w:rPr>
+          <w:rFonts w:ascii="Lucida Console" w:hAnsi="Lucida Console"/>
+          <w:bCs/>
+          <w:noProof/>
+          <w:sz w:val="20"/>
+          <w:szCs w:val="20"/>
+          <w:lang w:val="en-US"/>
+        </w:rPr>
+        <w:t xml:space="preserve">    </w:t>
+      </w:r>
+    </w:p>
+    <w:p>
+      <w:pPr>
+        <w:spacing w:line="360" w:lineRule="auto"/>
+        <w:rPr>
+          <w:rFonts w:ascii="Lucida Console" w:hAnsi="Lucida Console"/>
+          <w:bCs/>
+          <w:noProof/>
+          <w:sz w:val="20"/>
+          <w:szCs w:val="20"/>
+          <w:lang w:val="en-US"/>
+        </w:rPr>
+      </w:pPr>
+      <w:r>
+        <w:rPr>
+          <w:rFonts w:ascii="Lucida Console" w:hAnsi="Lucida Console"/>
+          <w:bCs/>
+          <w:noProof/>
+          <w:sz w:val="20"/>
+          <w:szCs w:val="20"/>
+          <w:lang w:val="en-US"/>
+        </w:rPr>
+        <w:t xml:space="preserve">    def _on_drag(self, event):</w:t>
+      </w:r>
+    </w:p>
+    <w:p>
+      <w:pPr>
+        <w:spacing w:line="360" w:lineRule="auto"/>
+        <w:rPr>
+          <w:rFonts w:ascii="Lucida Console" w:hAnsi="Lucida Console"/>
+          <w:bCs/>
+          <w:noProof/>
+          <w:sz w:val="20"/>
+          <w:szCs w:val="20"/>
+          <w:lang w:val="en-US"/>
+        </w:rPr>
+      </w:pPr>
+      <w:r>
+        <w:rPr>
+          <w:rFonts w:ascii="Lucida Console" w:hAnsi="Lucida Console"/>
+          <w:bCs/>
+          <w:noProof/>
+          <w:sz w:val="20"/>
+          <w:szCs w:val="20"/>
+          <w:lang w:val="en-US"/>
+        </w:rPr>
+        <w:t xml:space="preserve">        self.editor_manager.on_drag(event.x, event.y)</w:t>
+      </w:r>
+    </w:p>
+    <w:p>
+      <w:pPr>
+        <w:spacing w:line="360" w:lineRule="auto"/>
+        <w:rPr>
+          <w:rFonts w:ascii="Lucida Console" w:hAnsi="Lucida Console"/>
+          <w:bCs/>
+          <w:noProof/>
+          <w:sz w:val="20"/>
+          <w:szCs w:val="20"/>
+          <w:lang w:val="en-US"/>
+        </w:rPr>
+      </w:pPr>
+      <w:r>
+        <w:rPr>
+          <w:rFonts w:ascii="Lucida Console" w:hAnsi="Lucida Console"/>
+          <w:bCs/>
+          <w:noProof/>
+          <w:sz w:val="20"/>
+          <w:szCs w:val="20"/>
+          <w:lang w:val="en-US"/>
+        </w:rPr>
+        <w:t xml:space="preserve">    </w:t>
+      </w:r>
+    </w:p>
+    <w:p>
+      <w:pPr>
+        <w:spacing w:line="360" w:lineRule="auto"/>
+        <w:rPr>
+          <w:rFonts w:ascii="Lucida Console" w:hAnsi="Lucida Console"/>
+          <w:bCs/>
+          <w:noProof/>
+          <w:sz w:val="20"/>
+          <w:szCs w:val="20"/>
+          <w:lang w:val="en-US"/>
+        </w:rPr>
+      </w:pPr>
+      <w:r>
+        <w:rPr>
+          <w:rFonts w:ascii="Lucida Console" w:hAnsi="Lucida Console"/>
+          <w:bCs/>
+          <w:noProof/>
+          <w:sz w:val="20"/>
+          <w:szCs w:val="20"/>
+          <w:lang w:val="en-US"/>
+        </w:rPr>
+        <w:t xml:space="preserve">    def _on_drop(self, event):</w:t>
+      </w:r>
+    </w:p>
+    <w:p>
+      <w:pPr>
+        <w:spacing w:line="360" w:lineRule="auto"/>
+        <w:rPr>
+          <w:rFonts w:ascii="Lucida Console" w:hAnsi="Lucida Console"/>
+          <w:bCs/>
+          <w:noProof/>
+          <w:sz w:val="20"/>
+          <w:szCs w:val="20"/>
+          <w:lang w:val="en-US"/>
+        </w:rPr>
+      </w:pPr>
+      <w:r>
+        <w:rPr>
+          <w:rFonts w:ascii="Lucida Console" w:hAnsi="Lucida Console"/>
+          <w:bCs/>
+          <w:noProof/>
+          <w:sz w:val="20"/>
+          <w:szCs w:val="20"/>
+          <w:lang w:val="en-US"/>
+        </w:rPr>
+        <w:t xml:space="preserve">        self.editor_manager.on_drop(event.x, event.y)</w:t>
+      </w:r>
+    </w:p>
+    <w:p>
+      <w:pPr>
+        <w:spacing w:line="360" w:lineRule="auto"/>
+        <w:rPr>
+          <w:rFonts w:ascii="Lucida Console" w:hAnsi="Lucida Console"/>
+          <w:bCs/>
+          <w:noProof/>
+          <w:sz w:val="20"/>
+          <w:szCs w:val="20"/>
+          <w:lang w:val="en-US"/>
+        </w:rPr>
+      </w:pPr>
+      <w:r>
+        <w:rPr>
+          <w:rFonts w:ascii="Lucida Console" w:hAnsi="Lucida Console"/>
+          <w:bCs/>
+          <w:noProof/>
+          <w:sz w:val="20"/>
+          <w:szCs w:val="20"/>
+          <w:lang w:val="en-US"/>
+        </w:rPr>
+        <w:t xml:space="preserve">    </w:t>
+      </w:r>
+    </w:p>
+    <w:p>
+      <w:pPr>
+        <w:spacing w:line="360" w:lineRule="auto"/>
+        <w:rPr>
+          <w:rFonts w:ascii="Lucida Console" w:hAnsi="Lucida Console"/>
+          <w:bCs/>
+          <w:noProof/>
+          <w:sz w:val="20"/>
+          <w:szCs w:val="20"/>
+          <w:lang w:val="en-US"/>
+        </w:rPr>
+      </w:pPr>
+      <w:r>
+        <w:rPr>
+          <w:rFonts w:ascii="Lucida Console" w:hAnsi="Lucida Console"/>
+          <w:bCs/>
+          <w:noProof/>
+          <w:sz w:val="20"/>
+          <w:szCs w:val="20"/>
+          <w:lang w:val="en-US"/>
+        </w:rPr>
+        <w:t xml:space="preserve">    def _set_default_editor(self):</w:t>
+      </w:r>
+    </w:p>
+    <w:p>
+      <w:pPr>
+        <w:spacing w:line="360" w:lineRule="auto"/>
+        <w:rPr>
+          <w:rFonts w:ascii="Lucida Console" w:hAnsi="Lucida Console"/>
+          <w:bCs/>
+          <w:noProof/>
+          <w:sz w:val="20"/>
+          <w:szCs w:val="20"/>
+          <w:lang w:val="en-US"/>
+        </w:rPr>
+      </w:pPr>
+      <w:r>
+        <w:rPr>
+          <w:rFonts w:ascii="Lucida Console" w:hAnsi="Lucida Console"/>
+          <w:bCs/>
+          <w:noProof/>
+          <w:sz w:val="20"/>
+          <w:szCs w:val="20"/>
+          <w:lang w:val="en-US"/>
+        </w:rPr>
+        <w:t xml:space="preserve">        self._set_point_editor()</w:t>
+      </w:r>
+    </w:p>
+    <w:p>
+      <w:pPr>
+        <w:spacing w:line="360" w:lineRule="auto"/>
+        <w:rPr>
+          <w:rFonts w:ascii="Lucida Console" w:hAnsi="Lucida Console"/>
+          <w:bCs/>
+          <w:noProof/>
+          <w:sz w:val="20"/>
+          <w:szCs w:val="20"/>
+          <w:lang w:val="en-US"/>
+        </w:rPr>
+      </w:pPr>
+    </w:p>
+    <w:p>
+      <w:pPr>
+        <w:spacing w:line="360" w:lineRule="auto"/>
+        <w:rPr>
+          <w:rFonts w:ascii="Lucida Console" w:hAnsi="Lucida Console"/>
+          <w:bCs/>
+          <w:noProof/>
+          <w:sz w:val="20"/>
+          <w:szCs w:val="20"/>
+          <w:lang w:val="en-US"/>
+        </w:rPr>
+      </w:pPr>
+    </w:p>
+    <w:p>
+      <w:pPr>
+        <w:spacing w:line="360" w:lineRule="auto"/>
+        <w:rPr>
+          <w:rFonts w:ascii="Lucida Console" w:hAnsi="Lucida Console"/>
+          <w:bCs/>
+          <w:noProof/>
+          <w:sz w:val="20"/>
+          <w:szCs w:val="20"/>
+          <w:lang w:val="en-US"/>
+        </w:rPr>
+      </w:pPr>
+      <w:r>
+        <w:rPr>
+          <w:rFonts w:ascii="Lucida Console" w:hAnsi="Lucida Console"/>
+          <w:bCs/>
+          <w:noProof/>
+          <w:sz w:val="20"/>
+          <w:szCs w:val="20"/>
+          <w:lang w:val="en-US"/>
+        </w:rPr>
+        <w:t>if __name__ == "__main__":</w:t>
+      </w:r>
+    </w:p>
+    <w:p>
+      <w:pPr>
+        <w:spacing w:line="360" w:lineRule="auto"/>
+        <w:rPr>
+          <w:rFonts w:ascii="Lucida Console" w:hAnsi="Lucida Console"/>
+          <w:bCs/>
+          <w:noProof/>
+          <w:sz w:val="20"/>
+          <w:szCs w:val="20"/>
+          <w:lang w:val="en-US"/>
+        </w:rPr>
+      </w:pPr>
+      <w:r>
+        <w:rPr>
+          <w:rFonts w:ascii="Lucida Console" w:hAnsi="Lucida Console"/>
+          <w:bCs/>
+          <w:noProof/>
+          <w:sz w:val="20"/>
+          <w:szCs w:val="20"/>
+          <w:lang w:val="en-US"/>
+        </w:rPr>
+        <w:t xml:space="preserve">    app = Main()</w:t>
+      </w:r>
+    </w:p>
+    <w:p>
+      <w:pPr>
+        <w:spacing w:line="360" w:lineRule="auto"/>
+        <w:rPr>
+          <w:rFonts w:ascii="Lucida Console" w:hAnsi="Lucida Console"/>
+          <w:bCs/>
+          <w:noProof/>
+          <w:sz w:val="20"/>
+          <w:szCs w:val="20"/>
+          <w:lang w:val="en-US"/>
+        </w:rPr>
+      </w:pPr>
+      <w:r>
+        <w:rPr>
+          <w:rFonts w:ascii="Lucida Console" w:hAnsi="Lucida Console"/>
+          <w:bCs/>
+          <w:noProof/>
+          <w:sz w:val="20"/>
+          <w:szCs w:val="20"/>
+          <w:lang w:val="en-US"/>
+        </w:rPr>
+        <w:t xml:space="preserve">    app.run()</w:t>
       </w:r>
     </w:p>
     <w:p>
@@ -8576,7 +10093,7 @@
           <w:sz w:val="20"/>
           <w:szCs w:val="20"/>
         </w:rPr>
-        <w:t xml:space="preserve">    def __init__(self, canvas):</w:t>
+        <w:t xml:space="preserve">    def __init__(self, canvas, main_window=None):</w:t>
       </w:r>
     </w:p>
     <w:p>
@@ -8620,6 +10137,28 @@
           <w:sz w:val="20"/>
           <w:szCs w:val="20"/>
         </w:rPr>
+        <w:t xml:space="preserve">        self._main = main_window</w:t>
+      </w:r>
+    </w:p>
+    <w:p>
+      <w:pPr>
+        <w:spacing w:line="360" w:lineRule="auto"/>
+        <w:rPr>
+          <w:rFonts w:ascii="Lucida Console" w:hAnsi="Lucida Console"/>
+          <w:bCs/>
+          <w:noProof/>
+          <w:sz w:val="20"/>
+          <w:szCs w:val="20"/>
+        </w:rPr>
+      </w:pPr>
+      <w:r>
+        <w:rPr>
+          <w:rFonts w:ascii="Lucida Console" w:hAnsi="Lucida Console"/>
+          <w:bCs/>
+          <w:noProof/>
+          <w:sz w:val="20"/>
+          <w:szCs w:val="20"/>
+        </w:rPr>
         <w:t xml:space="preserve">        self.__shapes = [None] * 122</w:t>
       </w:r>
     </w:p>
@@ -9348,6 +10887,28 @@
           <w:sz w:val="20"/>
           <w:szCs w:val="20"/>
         </w:rPr>
+        <w:t xml:space="preserve">        self._canvas.delete("all")</w:t>
+      </w:r>
+    </w:p>
+    <w:p>
+      <w:pPr>
+        <w:spacing w:line="360" w:lineRule="auto"/>
+        <w:rPr>
+          <w:rFonts w:ascii="Lucida Console" w:hAnsi="Lucida Console"/>
+          <w:bCs/>
+          <w:noProof/>
+          <w:sz w:val="20"/>
+          <w:szCs w:val="20"/>
+        </w:rPr>
+      </w:pPr>
+      <w:r>
+        <w:rPr>
+          <w:rFonts w:ascii="Lucida Console" w:hAnsi="Lucida Console"/>
+          <w:bCs/>
+          <w:noProof/>
+          <w:sz w:val="20"/>
+          <w:szCs w:val="20"/>
+        </w:rPr>
         <w:t xml:space="preserve">        for i in range(self.__shapes_count):</w:t>
       </w:r>
     </w:p>
@@ -9436,6 +10997,7 @@
           <w:sz w:val="20"/>
           <w:szCs w:val="20"/>
         </w:rPr>
+        <w:lastRenderedPageBreak/>
         <w:t xml:space="preserve">    def on_menu_popup(self):</w:t>
       </w:r>
     </w:p>
@@ -9458,7 +11020,29 @@
           <w:sz w:val="20"/>
           <w:szCs w:val="20"/>
         </w:rPr>
-        <w:t xml:space="preserve">        self.__current_editor.on_menu_popup()</w:t>
+        <w:t xml:space="preserve">        if self.__current_editor:</w:t>
+      </w:r>
+    </w:p>
+    <w:p>
+      <w:pPr>
+        <w:spacing w:line="360" w:lineRule="auto"/>
+        <w:rPr>
+          <w:rFonts w:ascii="Lucida Console" w:hAnsi="Lucida Console"/>
+          <w:bCs/>
+          <w:noProof/>
+          <w:sz w:val="20"/>
+          <w:szCs w:val="20"/>
+        </w:rPr>
+      </w:pPr>
+      <w:r>
+        <w:rPr>
+          <w:rFonts w:ascii="Lucida Console" w:hAnsi="Lucida Console"/>
+          <w:bCs/>
+          <w:noProof/>
+          <w:sz w:val="20"/>
+          <w:szCs w:val="20"/>
+        </w:rPr>
+        <w:t xml:space="preserve">            self.__current_editor.on_menu_popup()</w:t>
       </w:r>
       <w:r>
         <w:rPr>
@@ -9515,6 +11099,7 @@
           <w:docGrid w:linePitch="360"/>
         </w:sectPr>
       </w:pPr>
+      <w:bookmarkStart w:id="0" w:name="_GoBack"/>
       <w:r>
         <w:rPr>
           <w:i/>
@@ -9524,10 +11109,10 @@
           <w:szCs w:val="44"/>
         </w:rPr>
         <w:drawing>
-          <wp:inline distT="0" distB="0" distL="0" distR="0" wp14:anchorId="109AE0AA" wp14:editId="4F84A4DF">
-            <wp:extent cx="6659880" cy="6635750"/>
+          <wp:inline distT="0" distB="0" distL="0" distR="0" wp14:anchorId="49983EC5" wp14:editId="66046BD4">
+            <wp:extent cx="6659880" cy="8305800"/>
             <wp:effectExtent l="0" t="0" r="7620" b="0"/>
-            <wp:docPr id="16" name="Рисунок 16"/>
+            <wp:docPr id="4" name="Рисунок 4"/>
             <wp:cNvGraphicFramePr>
               <a:graphicFrameLocks xmlns:a="http://schemas.openxmlformats.org/drawingml/2006/main" noChangeAspect="1"/>
             </wp:cNvGraphicFramePr>
@@ -9535,7 +11120,7 @@
               <a:graphicData uri="http://schemas.openxmlformats.org/drawingml/2006/picture">
                 <pic:pic xmlns:pic="http://schemas.openxmlformats.org/drawingml/2006/picture">
                   <pic:nvPicPr>
-                    <pic:cNvPr id="16" name="Untitled Diagram.drawio (2).png"/>
+                    <pic:cNvPr id="4" name="Untitled Diagram.drawio (4).png"/>
                     <pic:cNvPicPr/>
                   </pic:nvPicPr>
                   <pic:blipFill>
@@ -9553,7 +11138,7 @@
                   <pic:spPr>
                     <a:xfrm>
                       <a:off x="0" y="0"/>
-                      <a:ext cx="6659880" cy="6635750"/>
+                      <a:ext cx="6659880" cy="8305800"/>
                     </a:xfrm>
                     <a:prstGeom prst="rect">
                       <a:avLst/>
@@ -9565,6 +11150,7 @@
           </wp:inline>
         </w:drawing>
       </w:r>
+      <w:bookmarkEnd w:id="0"/>
     </w:p>
     <w:p>
       <w:pPr>
@@ -9636,6 +11222,7 @@
       <w:r>
         <w:rPr>
           <w:rFonts w:ascii="Times New Roman" w:hAnsi="Times New Roman"/>
+          <w:noProof/>
           <w:sz w:val="28"/>
           <w:szCs w:val="28"/>
         </w:rPr>
@@ -9693,6 +11280,7 @@
       <w:r>
         <w:rPr>
           <w:rFonts w:ascii="Times New Roman" w:hAnsi="Times New Roman"/>
+          <w:noProof/>
           <w:sz w:val="28"/>
           <w:szCs w:val="28"/>
         </w:rPr>
@@ -9782,6 +11370,7 @@
       <w:r>
         <w:rPr>
           <w:rFonts w:ascii="Times New Roman" w:hAnsi="Times New Roman"/>
+          <w:noProof/>
           <w:sz w:val="28"/>
           <w:szCs w:val="28"/>
           <w:lang w:val="en-US"/>
@@ -9842,6 +11431,7 @@
       <w:r>
         <w:rPr>
           <w:rFonts w:ascii="Times New Roman" w:hAnsi="Times New Roman"/>
+          <w:noProof/>
           <w:sz w:val="28"/>
           <w:szCs w:val="28"/>
           <w:lang w:val="en-US"/>
@@ -10042,18 +11632,7 @@
           <w:sz w:val="28"/>
           <w:szCs w:val="28"/>
         </w:rPr>
-        <w:t>У результаті виконання роботи було набуто практичні навички роботи з мовою програмування Python, а саме бібліотекою Tkinter для створення графічного інтерфейсу, відпрацьо</w:t>
-      </w:r>
-      <w:bookmarkStart w:id="0" w:name="_GoBack"/>
-      <w:bookmarkEnd w:id="0"/>
-      <w:r>
-        <w:rPr>
-          <w:rFonts w:ascii="Times New Roman" w:hAnsi="Times New Roman"/>
-          <w:noProof/>
-          <w:sz w:val="28"/>
-          <w:szCs w:val="28"/>
-        </w:rPr>
-        <w:t>вано принципи об'єктно-орієнтованого програмування на практиці через створення ієрархії класів для редакторів та графічних фігур, реалізовано модульну архітектуру програми з чітким розподілом відповідальностей між компонентами та закріплено знання з проектування масштабованих та гнучких програмних рішень.</w:t>
+        <w:t>У результаті виконання роботи було набуто практичні навички роботи з мовою програмування Python, а саме бібліотекою Tkinter для створення графічного інтерфейсу, відпрацьовано принципи об'єктно-орієнтованого програмування на практиці через створення ієрархії класів для редакторів та графічних фігур, реалізовано модульну архітектуру програми з чітким розподілом відповідальностей між компонентами та закріплено знання з проектування масштабованих та гнучких програмних рішень.</w:t>
       </w:r>
     </w:p>
     <w:sectPr>
@@ -14119,7 +15698,7 @@
 </file>
 
 <file path=customXml/itemProps1.xml><?xml version="1.0" encoding="utf-8"?>
-<ds:datastoreItem xmlns:ds="http://schemas.openxmlformats.org/officeDocument/2006/customXml" ds:itemID="{C83AD1CA-8E05-4347-9A8C-3D95C953539E}">
+<ds:datastoreItem xmlns:ds="http://schemas.openxmlformats.org/officeDocument/2006/customXml" ds:itemID="{DD267091-4EFF-4352-B82C-F56256185020}">
   <ds:schemaRefs>
     <ds:schemaRef ds:uri="http://schemas.openxmlformats.org/officeDocument/2006/bibliography"/>
   </ds:schemaRefs>

</xml_diff>